<commit_message>
new file:   Data/MapEditor user cases##.xlsx 	new file:   Data/TEAMhw2.mdj 	new file:   Data/UseCaseDiagram1.png 	new file:   Data/multi-player-syj-v2.xlsx 	new file:   Data/use case ver.2 zxy.xlsx 	new file:   "Data/\345\234\272\346\231\257\347\224\250\344\276\213.docx" 	deleted:    "\345\210\206\346\236\220\351\230\266\346\256\265\346\214\207\345\215\227.docx" 	modified:   "\350\257\215\346\261\207\350\241\250.docx" 	modified:   "\350\275\257\344\273\266\351\234\200\346\261\202\350\247\204\347\272\246.docx"
</commit_message>
<xml_diff>
--- a/HW2/词汇表.docx
+++ b/HW2/词汇表.docx
@@ -8,6 +8,7 @@
         <w:jc w:val="right"/>
         <w:rPr>
           <w:rFonts w:ascii="Arial" w:hAnsi="Arial"/>
+          <w:color w:val="000000" w:themeColor="text1"/>
         </w:rPr>
       </w:pPr>
     </w:p>
@@ -17,6 +18,7 @@
         <w:jc w:val="right"/>
         <w:rPr>
           <w:rFonts w:ascii="Arial" w:hAnsi="Arial"/>
+          <w:color w:val="000000" w:themeColor="text1"/>
         </w:rPr>
       </w:pPr>
     </w:p>
@@ -26,6 +28,7 @@
         <w:jc w:val="right"/>
         <w:rPr>
           <w:rFonts w:ascii="Arial" w:hAnsi="Arial"/>
+          <w:color w:val="000000" w:themeColor="text1"/>
         </w:rPr>
       </w:pPr>
     </w:p>
@@ -33,22 +36,28 @@
       <w:pPr>
         <w:pStyle w:val="Title"/>
         <w:jc w:val="right"/>
+        <w:rPr>
+          <w:color w:val="000000" w:themeColor="text1"/>
+        </w:rPr>
       </w:pPr>
       <w:r>
         <w:rPr>
           <w:rFonts w:ascii="Arial" w:hAnsi="Arial"/>
+          <w:color w:val="000000" w:themeColor="text1"/>
         </w:rPr>
         <w:fldChar w:fldCharType="begin"/>
       </w:r>
       <w:r>
         <w:rPr>
           <w:rFonts w:ascii="Arial" w:hAnsi="Arial"/>
+          <w:color w:val="000000" w:themeColor="text1"/>
         </w:rPr>
         <w:instrText xml:space="preserve"> SUBJECT  \* MERGEFORMAT </w:instrText>
       </w:r>
       <w:r>
         <w:rPr>
           <w:rFonts w:ascii="Arial" w:hAnsi="Arial"/>
+          <w:color w:val="000000" w:themeColor="text1"/>
         </w:rPr>
         <w:fldChar w:fldCharType="end"/>
       </w:r>
@@ -57,16 +66,21 @@
       <w:pPr>
         <w:pStyle w:val="Title"/>
         <w:jc w:val="right"/>
+        <w:rPr>
+          <w:color w:val="000000" w:themeColor="text1"/>
+        </w:rPr>
       </w:pPr>
       <w:r>
         <w:rPr>
           <w:rFonts w:ascii="Arial" w:hAnsi="Arial" w:hint="eastAsia"/>
+          <w:color w:val="000000" w:themeColor="text1"/>
         </w:rPr>
         <w:t>&lt;</w:t>
       </w:r>
       <w:r>
         <w:rPr>
           <w:rFonts w:ascii="Arial" w:hAnsi="Arial" w:hint="eastAsia"/>
+          <w:color w:val="000000" w:themeColor="text1"/>
           <w:lang w:eastAsia="zh-CN"/>
         </w:rPr>
         <w:t xml:space="preserve"> </w:t>
@@ -74,6 +88,7 @@
       <w:r>
         <w:rPr>
           <w:rFonts w:ascii="Arial" w:hAnsi="Arial" w:hint="eastAsia"/>
+          <w:color w:val="000000" w:themeColor="text1"/>
           <w:lang w:eastAsia="zh-CN"/>
         </w:rPr>
         <w:t>移动迷宫</w:t>
@@ -81,6 +96,7 @@
       <w:r>
         <w:rPr>
           <w:rFonts w:ascii="Arial" w:hAnsi="Arial" w:hint="eastAsia"/>
+          <w:color w:val="000000" w:themeColor="text1"/>
           <w:lang w:eastAsia="zh-CN"/>
         </w:rPr>
         <w:t xml:space="preserve"> </w:t>
@@ -88,24 +104,28 @@
       <w:r>
         <w:rPr>
           <w:rFonts w:ascii="Arial" w:hAnsi="Arial" w:hint="eastAsia"/>
+          <w:color w:val="000000" w:themeColor="text1"/>
         </w:rPr>
         <w:t>&gt;</w:t>
       </w:r>
       <w:r>
         <w:rPr>
           <w:rFonts w:ascii="Arial" w:hAnsi="Arial"/>
+          <w:color w:val="000000" w:themeColor="text1"/>
         </w:rPr>
         <w:fldChar w:fldCharType="begin"/>
       </w:r>
       <w:r>
         <w:rPr>
           <w:rFonts w:ascii="Arial" w:hAnsi="Arial"/>
+          <w:color w:val="000000" w:themeColor="text1"/>
         </w:rPr>
         <w:instrText xml:space="preserve"> SUBJECT  \* MERGEFORMAT </w:instrText>
       </w:r>
       <w:r>
         <w:rPr>
           <w:rFonts w:ascii="Arial" w:hAnsi="Arial"/>
+          <w:color w:val="000000" w:themeColor="text1"/>
         </w:rPr>
         <w:fldChar w:fldCharType="end"/>
       </w:r>
@@ -114,10 +134,14 @@
       <w:pPr>
         <w:pStyle w:val="Title"/>
         <w:jc w:val="right"/>
+        <w:rPr>
+          <w:color w:val="000000" w:themeColor="text1"/>
+        </w:rPr>
       </w:pPr>
       <w:r>
         <w:rPr>
           <w:rFonts w:ascii="Arial" w:hAnsi="Arial" w:hint="eastAsia"/>
+          <w:color w:val="000000" w:themeColor="text1"/>
           <w:lang w:eastAsia="zh-CN"/>
         </w:rPr>
         <w:t>词汇表</w:t>
@@ -127,6 +151,9 @@
       <w:pPr>
         <w:pStyle w:val="Title"/>
         <w:jc w:val="right"/>
+        <w:rPr>
+          <w:color w:val="000000" w:themeColor="text1"/>
+        </w:rPr>
       </w:pPr>
     </w:p>
     <w:p>
@@ -134,12 +161,14 @@
         <w:pStyle w:val="Title"/>
         <w:jc w:val="right"/>
         <w:rPr>
+          <w:color w:val="000000" w:themeColor="text1"/>
           <w:sz w:val="28"/>
         </w:rPr>
       </w:pPr>
       <w:r>
         <w:rPr>
           <w:rFonts w:hint="eastAsia"/>
+          <w:color w:val="000000" w:themeColor="text1"/>
           <w:sz w:val="28"/>
         </w:rPr>
         <w:t>版本</w:t>
@@ -147,6 +176,7 @@
       <w:r>
         <w:rPr>
           <w:rFonts w:ascii="Arial" w:hAnsi="Arial"/>
+          <w:color w:val="000000" w:themeColor="text1"/>
           <w:sz w:val="28"/>
         </w:rPr>
         <w:t xml:space="preserve"> &lt;1.0&gt;</w:t>
@@ -156,21 +186,50 @@
       <w:pPr>
         <w:pStyle w:val="Title"/>
         <w:rPr>
+          <w:color w:val="000000" w:themeColor="text1"/>
           <w:sz w:val="28"/>
         </w:rPr>
       </w:pPr>
     </w:p>
-    <w:p/>
-    <w:p/>
-    <w:p/>
-    <w:p/>
+    <w:p>
+      <w:pPr>
+        <w:rPr>
+          <w:color w:val="000000" w:themeColor="text1"/>
+        </w:rPr>
+      </w:pPr>
+    </w:p>
+    <w:p>
+      <w:pPr>
+        <w:rPr>
+          <w:color w:val="000000" w:themeColor="text1"/>
+        </w:rPr>
+      </w:pPr>
+    </w:p>
+    <w:p>
+      <w:pPr>
+        <w:rPr>
+          <w:color w:val="000000" w:themeColor="text1"/>
+        </w:rPr>
+      </w:pPr>
+    </w:p>
+    <w:p>
+      <w:pPr>
+        <w:rPr>
+          <w:color w:val="000000" w:themeColor="text1"/>
+        </w:rPr>
+      </w:pPr>
+    </w:p>
     <w:p>
       <w:pPr>
         <w:pStyle w:val="Title"/>
-      </w:pPr>
-      <w:r>
-        <w:rPr>
-          <w:rFonts w:hint="eastAsia"/>
+        <w:rPr>
+          <w:color w:val="000000" w:themeColor="text1"/>
+        </w:rPr>
+      </w:pPr>
+      <w:r>
+        <w:rPr>
+          <w:rFonts w:hint="eastAsia"/>
+          <w:color w:val="000000" w:themeColor="text1"/>
         </w:rPr>
         <w:t>修订历史记录</w:t>
       </w:r>
@@ -206,12 +265,14 @@
               <w:jc w:val="center"/>
               <w:rPr>
                 <w:b/>
+                <w:color w:val="000000" w:themeColor="text1"/>
               </w:rPr>
             </w:pPr>
             <w:r>
               <w:rPr>
                 <w:rFonts w:hint="eastAsia"/>
                 <w:b/>
+                <w:color w:val="000000" w:themeColor="text1"/>
               </w:rPr>
               <w:t>日期</w:t>
             </w:r>
@@ -227,12 +288,14 @@
               <w:jc w:val="center"/>
               <w:rPr>
                 <w:b/>
+                <w:color w:val="000000" w:themeColor="text1"/>
               </w:rPr>
             </w:pPr>
             <w:r>
               <w:rPr>
                 <w:rFonts w:hint="eastAsia"/>
                 <w:b/>
+                <w:color w:val="000000" w:themeColor="text1"/>
               </w:rPr>
               <w:t>版本</w:t>
             </w:r>
@@ -248,12 +311,14 @@
               <w:jc w:val="center"/>
               <w:rPr>
                 <w:b/>
+                <w:color w:val="000000" w:themeColor="text1"/>
               </w:rPr>
             </w:pPr>
             <w:r>
               <w:rPr>
                 <w:rFonts w:hint="eastAsia"/>
                 <w:b/>
+                <w:color w:val="000000" w:themeColor="text1"/>
               </w:rPr>
               <w:t>修订说明</w:t>
             </w:r>
@@ -269,12 +334,14 @@
               <w:jc w:val="center"/>
               <w:rPr>
                 <w:b/>
+                <w:color w:val="000000" w:themeColor="text1"/>
               </w:rPr>
             </w:pPr>
             <w:r>
               <w:rPr>
                 <w:rFonts w:hint="eastAsia"/>
                 <w:b/>
+                <w:color w:val="000000" w:themeColor="text1"/>
               </w:rPr>
               <w:t>作者</w:t>
             </w:r>
@@ -289,25 +356,34 @@
           <w:p>
             <w:pPr>
               <w:pStyle w:val="Tabletext"/>
+              <w:rPr>
+                <w:color w:val="000000" w:themeColor="text1"/>
+              </w:rPr>
             </w:pPr>
             <w:r>
               <w:rPr>
                 <w:rFonts w:ascii="Times New Roman"/>
+                <w:color w:val="000000" w:themeColor="text1"/>
               </w:rPr>
               <w:t>&lt;</w:t>
             </w:r>
             <w:r>
+              <w:rPr>
+                <w:color w:val="000000" w:themeColor="text1"/>
+              </w:rPr>
               <w:t>2017</w:t>
             </w:r>
             <w:r>
               <w:rPr>
                 <w:rFonts w:hint="eastAsia"/>
-              </w:rPr>
-              <w:t>-04-07</w:t>
+                <w:color w:val="000000" w:themeColor="text1"/>
+              </w:rPr>
+              <w:t>-04-10</w:t>
             </w:r>
             <w:r>
               <w:rPr>
                 <w:rFonts w:ascii="Times New Roman"/>
+                <w:color w:val="000000" w:themeColor="text1"/>
               </w:rPr>
               <w:t>&gt;</w:t>
             </w:r>
@@ -320,23 +396,39 @@
           <w:p>
             <w:pPr>
               <w:pStyle w:val="Tabletext"/>
+              <w:rPr>
+                <w:color w:val="000000" w:themeColor="text1"/>
+              </w:rPr>
             </w:pPr>
             <w:r>
+              <w:rPr>
+                <w:color w:val="000000" w:themeColor="text1"/>
+              </w:rPr>
               <w:t>&lt;</w:t>
             </w:r>
             <w:r>
+              <w:rPr>
+                <w:color w:val="000000" w:themeColor="text1"/>
+              </w:rPr>
               <w:t>1</w:t>
             </w:r>
             <w:r>
               <w:rPr>
                 <w:rFonts w:hint="eastAsia"/>
+                <w:color w:val="000000" w:themeColor="text1"/>
               </w:rPr>
               <w:t>.</w:t>
             </w:r>
             <w:r>
+              <w:rPr>
+                <w:color w:val="000000" w:themeColor="text1"/>
+              </w:rPr>
               <w:t>0</w:t>
             </w:r>
             <w:r>
+              <w:rPr>
+                <w:color w:val="000000" w:themeColor="text1"/>
+              </w:rPr>
               <w:t>&gt;</w:t>
             </w:r>
           </w:p>
@@ -348,22 +440,28 @@
           <w:p>
             <w:pPr>
               <w:pStyle w:val="Tabletext"/>
+              <w:rPr>
+                <w:color w:val="000000" w:themeColor="text1"/>
+              </w:rPr>
             </w:pPr>
             <w:r>
               <w:rPr>
                 <w:rFonts w:ascii="Times New Roman"/>
+                <w:color w:val="000000" w:themeColor="text1"/>
               </w:rPr>
               <w:t>&lt;</w:t>
             </w:r>
             <w:r>
               <w:rPr>
                 <w:rFonts w:hint="eastAsia"/>
+                <w:color w:val="000000" w:themeColor="text1"/>
               </w:rPr>
               <w:t>初稿修订</w:t>
             </w:r>
             <w:r>
               <w:rPr>
                 <w:rFonts w:ascii="Times New Roman"/>
+                <w:color w:val="000000" w:themeColor="text1"/>
               </w:rPr>
               <w:t>&gt;</w:t>
             </w:r>
@@ -376,22 +474,28 @@
           <w:p>
             <w:pPr>
               <w:pStyle w:val="Tabletext"/>
+              <w:rPr>
+                <w:color w:val="000000" w:themeColor="text1"/>
+              </w:rPr>
             </w:pPr>
             <w:r>
               <w:rPr>
                 <w:rFonts w:ascii="Times New Roman"/>
+                <w:color w:val="000000" w:themeColor="text1"/>
               </w:rPr>
               <w:t>&lt;</w:t>
             </w:r>
             <w:r>
               <w:rPr>
                 <w:rFonts w:hint="eastAsia"/>
+                <w:color w:val="000000" w:themeColor="text1"/>
               </w:rPr>
               <w:t>组员</w:t>
             </w:r>
             <w:r>
               <w:rPr>
                 <w:rFonts w:ascii="Times New Roman"/>
+                <w:color w:val="000000" w:themeColor="text1"/>
               </w:rPr>
               <w:t>&gt;</w:t>
             </w:r>
@@ -406,6 +510,9 @@
           <w:p>
             <w:pPr>
               <w:pStyle w:val="Tabletext"/>
+              <w:rPr>
+                <w:color w:val="000000" w:themeColor="text1"/>
+              </w:rPr>
             </w:pPr>
           </w:p>
         </w:tc>
@@ -416,6 +523,9 @@
           <w:p>
             <w:pPr>
               <w:pStyle w:val="Tabletext"/>
+              <w:rPr>
+                <w:color w:val="000000" w:themeColor="text1"/>
+              </w:rPr>
             </w:pPr>
           </w:p>
         </w:tc>
@@ -426,6 +536,9 @@
           <w:p>
             <w:pPr>
               <w:pStyle w:val="Tabletext"/>
+              <w:rPr>
+                <w:color w:val="000000" w:themeColor="text1"/>
+              </w:rPr>
             </w:pPr>
           </w:p>
         </w:tc>
@@ -436,6 +549,9 @@
           <w:p>
             <w:pPr>
               <w:pStyle w:val="Tabletext"/>
+              <w:rPr>
+                <w:color w:val="000000" w:themeColor="text1"/>
+              </w:rPr>
             </w:pPr>
           </w:p>
         </w:tc>
@@ -448,6 +564,9 @@
           <w:p>
             <w:pPr>
               <w:pStyle w:val="Tabletext"/>
+              <w:rPr>
+                <w:color w:val="000000" w:themeColor="text1"/>
+              </w:rPr>
             </w:pPr>
           </w:p>
         </w:tc>
@@ -458,6 +577,9 @@
           <w:p>
             <w:pPr>
               <w:pStyle w:val="Tabletext"/>
+              <w:rPr>
+                <w:color w:val="000000" w:themeColor="text1"/>
+              </w:rPr>
             </w:pPr>
           </w:p>
         </w:tc>
@@ -468,6 +590,9 @@
           <w:p>
             <w:pPr>
               <w:pStyle w:val="Tabletext"/>
+              <w:rPr>
+                <w:color w:val="000000" w:themeColor="text1"/>
+              </w:rPr>
             </w:pPr>
           </w:p>
         </w:tc>
@@ -478,6 +603,9 @@
           <w:p>
             <w:pPr>
               <w:pStyle w:val="Tabletext"/>
+              <w:rPr>
+                <w:color w:val="000000" w:themeColor="text1"/>
+              </w:rPr>
             </w:pPr>
           </w:p>
         </w:tc>
@@ -490,6 +618,9 @@
           <w:p>
             <w:pPr>
               <w:pStyle w:val="Tabletext"/>
+              <w:rPr>
+                <w:color w:val="000000" w:themeColor="text1"/>
+              </w:rPr>
             </w:pPr>
           </w:p>
         </w:tc>
@@ -500,6 +631,9 @@
           <w:p>
             <w:pPr>
               <w:pStyle w:val="Tabletext"/>
+              <w:rPr>
+                <w:color w:val="000000" w:themeColor="text1"/>
+              </w:rPr>
             </w:pPr>
           </w:p>
         </w:tc>
@@ -510,6 +644,9 @@
           <w:p>
             <w:pPr>
               <w:pStyle w:val="Tabletext"/>
+              <w:rPr>
+                <w:color w:val="000000" w:themeColor="text1"/>
+              </w:rPr>
             </w:pPr>
           </w:p>
         </w:tc>
@@ -520,6 +657,9 @@
           <w:p>
             <w:pPr>
               <w:pStyle w:val="Tabletext"/>
+              <w:rPr>
+                <w:color w:val="000000" w:themeColor="text1"/>
+              </w:rPr>
             </w:pPr>
           </w:p>
         </w:tc>
@@ -534,27 +674,30 @@
         <w:rPr>
           <w:b w:val="0"/>
           <w:bCs w:val="0"/>
+          <w:color w:val="000000" w:themeColor="text1"/>
           <w:sz w:val="44"/>
         </w:rPr>
       </w:pPr>
     </w:p>
     <w:p>
-      <w:r>
+      <w:pPr>
+        <w:rPr>
+          <w:color w:val="000000" w:themeColor="text1"/>
+        </w:rPr>
+      </w:pPr>
+      <w:r>
+        <w:rPr>
+          <w:color w:val="000000" w:themeColor="text1"/>
+        </w:rPr>
         <w:br w:type="page"/>
       </w:r>
     </w:p>
     <w:sdt>
       <w:sdtPr>
         <w:rPr>
-          <w:rFonts w:ascii="Times New Roman" w:eastAsia="宋体" w:hAnsi="Times New Roman" w:cs="Times New Roman"/>
-          <w:noProof/>
-          <w:color w:val="auto"/>
-          <w:kern w:val="2"/>
-          <w:sz w:val="21"/>
-          <w:szCs w:val="24"/>
-          <w:lang w:val="zh-CN"/>
-        </w:rPr>
-        <w:id w:val="24914298"/>
+          <w:color w:val="000000" w:themeColor="text1"/>
+        </w:rPr>
+        <w:id w:val="1054283561"/>
         <w:docPartObj>
           <w:docPartGallery w:val="Table of Contents"/>
           <w:docPartUnique/>
@@ -562,8 +705,13 @@
       </w:sdtPr>
       <w:sdtEndPr>
         <w:rPr>
+          <w:rFonts w:ascii="Times New Roman" w:eastAsia="宋体" w:hAnsi="Times New Roman" w:cs="Times New Roman"/>
           <w:b/>
           <w:bCs/>
+          <w:noProof/>
+          <w:kern w:val="2"/>
+          <w:sz w:val="21"/>
+          <w:szCs w:val="24"/>
         </w:rPr>
       </w:sdtEndPr>
       <w:sdtContent>
@@ -572,48 +720,20 @@
             <w:pStyle w:val="TOCHeading"/>
             <w:jc w:val="center"/>
             <w:rPr>
-              <w:b/>
-              <w:sz w:val="72"/>
+              <w:rFonts w:ascii="SimHei" w:eastAsia="SimHei" w:hAnsi="SimHei" w:hint="eastAsia"/>
+              <w:color w:val="000000" w:themeColor="text1"/>
+              <w:sz w:val="36"/>
+              <w:szCs w:val="36"/>
             </w:rPr>
           </w:pPr>
           <w:r>
             <w:rPr>
-              <w:rFonts w:ascii="Times New Roman" w:eastAsia="宋体" w:hAnsi="Times New Roman" w:cs="Times New Roman"/>
-              <w:b/>
-              <w:noProof/>
-              <w:color w:val="auto"/>
-              <w:kern w:val="2"/>
-              <w:sz w:val="44"/>
-              <w:szCs w:val="24"/>
-              <w:lang w:val="zh-CN"/>
+              <w:rFonts w:ascii="SimHei" w:eastAsia="SimHei" w:hAnsi="SimHei" w:hint="eastAsia"/>
+              <w:color w:val="000000" w:themeColor="text1"/>
+              <w:sz w:val="36"/>
+              <w:szCs w:val="36"/>
             </w:rPr>
-            <w:t>目</w:t>
-          </w:r>
-          <w:r>
-            <w:rPr>
-              <w:rFonts w:ascii="Times New Roman" w:eastAsia="宋体" w:hAnsi="Times New Roman" w:cs="Times New Roman"/>
-              <w:b/>
-              <w:noProof/>
-              <w:color w:val="auto"/>
-              <w:kern w:val="2"/>
-              <w:sz w:val="44"/>
-              <w:szCs w:val="24"/>
-              <w:lang w:val="zh-CN"/>
-            </w:rPr>
-            <w:t xml:space="preserve"> </w:t>
-          </w:r>
-          <w:r>
-            <w:rPr>
-              <w:rFonts w:ascii="Times New Roman" w:eastAsia="宋体" w:hAnsi="Times New Roman" w:cs="Times New Roman"/>
-              <w:b/>
-              <w:noProof/>
-              <w:color w:val="auto"/>
-              <w:kern w:val="2"/>
-              <w:sz w:val="44"/>
-              <w:szCs w:val="24"/>
-              <w:lang w:val="zh-CN"/>
-            </w:rPr>
-            <w:t>录</w:t>
+            <w:t>目录</w:t>
           </w:r>
         </w:p>
         <w:p>
@@ -623,74 +743,98 @@
               <w:tab w:val="right" w:leader="dot" w:pos="8296"/>
             </w:tabs>
             <w:rPr>
-              <w:rFonts w:asciiTheme="minorHAnsi" w:eastAsiaTheme="minorEastAsia" w:hAnsiTheme="minorHAnsi" w:cstheme="minorBidi"/>
+              <w:rFonts w:eastAsiaTheme="minorEastAsia" w:cstheme="minorBidi"/>
               <w:b w:val="0"/>
               <w:bCs w:val="0"/>
               <w:caps w:val="0"/>
-              <w:szCs w:val="22"/>
+              <w:color w:val="000000" w:themeColor="text1"/>
+              <w:sz w:val="24"/>
             </w:rPr>
           </w:pPr>
           <w:r>
+            <w:rPr>
+              <w:b w:val="0"/>
+              <w:bCs w:val="0"/>
+              <w:noProof w:val="0"/>
+              <w:color w:val="000000" w:themeColor="text1"/>
+            </w:rPr>
             <w:fldChar w:fldCharType="begin"/>
           </w:r>
           <w:r>
+            <w:rPr>
+              <w:color w:val="000000" w:themeColor="text1"/>
+            </w:rPr>
             <w:instrText xml:space="preserve"> TOC \o "1-3" \h \z \u </w:instrText>
           </w:r>
           <w:r>
+            <w:rPr>
+              <w:b w:val="0"/>
+              <w:bCs w:val="0"/>
+              <w:noProof w:val="0"/>
+              <w:color w:val="000000" w:themeColor="text1"/>
+            </w:rPr>
             <w:fldChar w:fldCharType="separate"/>
           </w:r>
-          <w:hyperlink w:anchor="_Toc446675359" w:history="1">
+          <w:hyperlink w:anchor="_Toc479591586" w:history="1">
             <w:r>
               <w:rPr>
                 <w:rStyle w:val="Hyperlink"/>
+                <w:color w:val="000000" w:themeColor="text1"/>
               </w:rPr>
               <w:t>1</w:t>
             </w:r>
             <w:r>
               <w:rPr>
                 <w:rStyle w:val="Hyperlink"/>
-                <w:rFonts w:hint="eastAsia"/>
+                <w:color w:val="000000" w:themeColor="text1"/>
               </w:rPr>
               <w:t>简介</w:t>
             </w:r>
             <w:r>
               <w:rPr>
                 <w:webHidden/>
+                <w:color w:val="000000" w:themeColor="text1"/>
               </w:rPr>
               <w:tab/>
             </w:r>
             <w:r>
               <w:rPr>
                 <w:webHidden/>
+                <w:color w:val="000000" w:themeColor="text1"/>
               </w:rPr>
               <w:fldChar w:fldCharType="begin"/>
             </w:r>
             <w:r>
               <w:rPr>
                 <w:webHidden/>
-              </w:rPr>
-              <w:instrText xml:space="preserve"> PAGEREF _Toc446675359 \h </w:instrText>
-            </w:r>
-            <w:r>
-              <w:rPr>
-                <w:webHidden/>
-              </w:rPr>
-            </w:r>
-            <w:r>
-              <w:rPr>
-                <w:webHidden/>
+                <w:color w:val="000000" w:themeColor="text1"/>
+              </w:rPr>
+              <w:instrText xml:space="preserve"> PAGEREF _Toc479591586 \h </w:instrText>
+            </w:r>
+            <w:r>
+              <w:rPr>
+                <w:webHidden/>
+                <w:color w:val="000000" w:themeColor="text1"/>
+              </w:rPr>
+            </w:r>
+            <w:r>
+              <w:rPr>
+                <w:webHidden/>
+                <w:color w:val="000000" w:themeColor="text1"/>
               </w:rPr>
               <w:fldChar w:fldCharType="separate"/>
             </w:r>
             <w:r>
               <w:rPr>
                 <w:webHidden/>
+                <w:color w:val="000000" w:themeColor="text1"/>
               </w:rPr>
               <w:t>1</w:t>
             </w:r>
             <w:r>
               <w:rPr>
                 <w:webHidden/>
+                <w:color w:val="000000" w:themeColor="text1"/>
               </w:rPr>
               <w:fldChar w:fldCharType="end"/>
             </w:r>
@@ -703,63 +847,72 @@
               <w:tab w:val="right" w:leader="dot" w:pos="8296"/>
             </w:tabs>
             <w:rPr>
-              <w:rFonts w:asciiTheme="minorHAnsi" w:eastAsiaTheme="minorEastAsia" w:hAnsiTheme="minorHAnsi" w:cstheme="minorBidi"/>
+              <w:rFonts w:eastAsiaTheme="minorEastAsia" w:cstheme="minorBidi"/>
               <w:smallCaps w:val="0"/>
-              <w:szCs w:val="22"/>
+              <w:color w:val="000000" w:themeColor="text1"/>
+              <w:sz w:val="24"/>
             </w:rPr>
           </w:pPr>
-          <w:hyperlink w:anchor="_Toc446675360" w:history="1">
+          <w:hyperlink w:anchor="_Toc479591587" w:history="1">
             <w:r>
               <w:rPr>
                 <w:rStyle w:val="Hyperlink"/>
+                <w:color w:val="000000" w:themeColor="text1"/>
               </w:rPr>
               <w:t>1.1</w:t>
             </w:r>
             <w:r>
               <w:rPr>
                 <w:rStyle w:val="Hyperlink"/>
-                <w:rFonts w:hint="eastAsia"/>
+                <w:color w:val="000000" w:themeColor="text1"/>
               </w:rPr>
               <w:t>编写目的</w:t>
             </w:r>
             <w:r>
               <w:rPr>
                 <w:webHidden/>
+                <w:color w:val="000000" w:themeColor="text1"/>
               </w:rPr>
               <w:tab/>
             </w:r>
             <w:r>
               <w:rPr>
                 <w:webHidden/>
+                <w:color w:val="000000" w:themeColor="text1"/>
               </w:rPr>
               <w:fldChar w:fldCharType="begin"/>
             </w:r>
             <w:r>
               <w:rPr>
                 <w:webHidden/>
-              </w:rPr>
-              <w:instrText xml:space="preserve"> PAGEREF _Toc446675360 \h </w:instrText>
-            </w:r>
-            <w:r>
-              <w:rPr>
-                <w:webHidden/>
-              </w:rPr>
-            </w:r>
-            <w:r>
-              <w:rPr>
-                <w:webHidden/>
+                <w:color w:val="000000" w:themeColor="text1"/>
+              </w:rPr>
+              <w:instrText xml:space="preserve"> PAGEREF _Toc479591587 \h </w:instrText>
+            </w:r>
+            <w:r>
+              <w:rPr>
+                <w:webHidden/>
+                <w:color w:val="000000" w:themeColor="text1"/>
+              </w:rPr>
+            </w:r>
+            <w:r>
+              <w:rPr>
+                <w:webHidden/>
+                <w:color w:val="000000" w:themeColor="text1"/>
               </w:rPr>
               <w:fldChar w:fldCharType="separate"/>
             </w:r>
             <w:r>
               <w:rPr>
                 <w:webHidden/>
+                <w:color w:val="000000" w:themeColor="text1"/>
               </w:rPr>
               <w:t>1</w:t>
             </w:r>
             <w:r>
               <w:rPr>
                 <w:webHidden/>
+                <w:color w:val="000000" w:themeColor="text1"/>
               </w:rPr>
               <w:fldChar w:fldCharType="end"/>
             </w:r>
@@ -772,63 +925,72 @@
               <w:tab w:val="right" w:leader="dot" w:pos="8296"/>
             </w:tabs>
             <w:rPr>
-              <w:rFonts w:asciiTheme="minorHAnsi" w:eastAsiaTheme="minorEastAsia" w:hAnsiTheme="minorHAnsi" w:cstheme="minorBidi"/>
+              <w:rFonts w:eastAsiaTheme="minorEastAsia" w:cstheme="minorBidi"/>
               <w:smallCaps w:val="0"/>
-              <w:szCs w:val="22"/>
+              <w:color w:val="000000" w:themeColor="text1"/>
+              <w:sz w:val="24"/>
             </w:rPr>
           </w:pPr>
-          <w:hyperlink w:anchor="_Toc446675361" w:history="1">
+          <w:hyperlink w:anchor="_Toc479591588" w:history="1">
             <w:r>
               <w:rPr>
                 <w:rStyle w:val="Hyperlink"/>
+                <w:color w:val="000000" w:themeColor="text1"/>
               </w:rPr>
               <w:t>1.2</w:t>
             </w:r>
             <w:r>
               <w:rPr>
                 <w:rStyle w:val="Hyperlink"/>
-                <w:rFonts w:hint="eastAsia"/>
+                <w:color w:val="000000" w:themeColor="text1"/>
               </w:rPr>
               <w:t>适用范围</w:t>
             </w:r>
             <w:r>
               <w:rPr>
                 <w:webHidden/>
+                <w:color w:val="000000" w:themeColor="text1"/>
               </w:rPr>
               <w:tab/>
             </w:r>
             <w:r>
               <w:rPr>
                 <w:webHidden/>
+                <w:color w:val="000000" w:themeColor="text1"/>
               </w:rPr>
               <w:fldChar w:fldCharType="begin"/>
             </w:r>
             <w:r>
               <w:rPr>
                 <w:webHidden/>
-              </w:rPr>
-              <w:instrText xml:space="preserve"> PAGEREF _Toc446675361 \h </w:instrText>
-            </w:r>
-            <w:r>
-              <w:rPr>
-                <w:webHidden/>
-              </w:rPr>
-            </w:r>
-            <w:r>
-              <w:rPr>
-                <w:webHidden/>
+                <w:color w:val="000000" w:themeColor="text1"/>
+              </w:rPr>
+              <w:instrText xml:space="preserve"> PAGEREF _Toc479591588 \h </w:instrText>
+            </w:r>
+            <w:r>
+              <w:rPr>
+                <w:webHidden/>
+                <w:color w:val="000000" w:themeColor="text1"/>
+              </w:rPr>
+            </w:r>
+            <w:r>
+              <w:rPr>
+                <w:webHidden/>
+                <w:color w:val="000000" w:themeColor="text1"/>
               </w:rPr>
               <w:fldChar w:fldCharType="separate"/>
             </w:r>
             <w:r>
               <w:rPr>
                 <w:webHidden/>
+                <w:color w:val="000000" w:themeColor="text1"/>
               </w:rPr>
               <w:t>1</w:t>
             </w:r>
             <w:r>
               <w:rPr>
                 <w:webHidden/>
+                <w:color w:val="000000" w:themeColor="text1"/>
               </w:rPr>
               <w:fldChar w:fldCharType="end"/>
             </w:r>
@@ -841,63 +1003,72 @@
               <w:tab w:val="right" w:leader="dot" w:pos="8296"/>
             </w:tabs>
             <w:rPr>
-              <w:rFonts w:asciiTheme="minorHAnsi" w:eastAsiaTheme="minorEastAsia" w:hAnsiTheme="minorHAnsi" w:cstheme="minorBidi"/>
+              <w:rFonts w:eastAsiaTheme="minorEastAsia" w:cstheme="minorBidi"/>
               <w:smallCaps w:val="0"/>
-              <w:szCs w:val="22"/>
+              <w:color w:val="000000" w:themeColor="text1"/>
+              <w:sz w:val="24"/>
             </w:rPr>
           </w:pPr>
-          <w:hyperlink w:anchor="_Toc446675362" w:history="1">
+          <w:hyperlink w:anchor="_Toc479591589" w:history="1">
             <w:r>
               <w:rPr>
                 <w:rStyle w:val="Hyperlink"/>
+                <w:color w:val="000000" w:themeColor="text1"/>
               </w:rPr>
               <w:t>1.3</w:t>
             </w:r>
             <w:r>
               <w:rPr>
                 <w:rStyle w:val="Hyperlink"/>
-                <w:rFonts w:hint="eastAsia"/>
+                <w:color w:val="000000" w:themeColor="text1"/>
               </w:rPr>
               <w:t>参考资料</w:t>
             </w:r>
             <w:r>
               <w:rPr>
                 <w:webHidden/>
+                <w:color w:val="000000" w:themeColor="text1"/>
               </w:rPr>
               <w:tab/>
             </w:r>
             <w:r>
               <w:rPr>
                 <w:webHidden/>
+                <w:color w:val="000000" w:themeColor="text1"/>
               </w:rPr>
               <w:fldChar w:fldCharType="begin"/>
             </w:r>
             <w:r>
               <w:rPr>
                 <w:webHidden/>
-              </w:rPr>
-              <w:instrText xml:space="preserve"> PAGEREF _Toc446675362 \h </w:instrText>
-            </w:r>
-            <w:r>
-              <w:rPr>
-                <w:webHidden/>
-              </w:rPr>
-            </w:r>
-            <w:r>
-              <w:rPr>
-                <w:webHidden/>
+                <w:color w:val="000000" w:themeColor="text1"/>
+              </w:rPr>
+              <w:instrText xml:space="preserve"> PAGEREF _Toc479591589 \h </w:instrText>
+            </w:r>
+            <w:r>
+              <w:rPr>
+                <w:webHidden/>
+                <w:color w:val="000000" w:themeColor="text1"/>
+              </w:rPr>
+            </w:r>
+            <w:r>
+              <w:rPr>
+                <w:webHidden/>
+                <w:color w:val="000000" w:themeColor="text1"/>
               </w:rPr>
               <w:fldChar w:fldCharType="separate"/>
             </w:r>
             <w:r>
               <w:rPr>
                 <w:webHidden/>
+                <w:color w:val="000000" w:themeColor="text1"/>
               </w:rPr>
               <w:t>1</w:t>
             </w:r>
             <w:r>
               <w:rPr>
                 <w:webHidden/>
+                <w:color w:val="000000" w:themeColor="text1"/>
               </w:rPr>
               <w:fldChar w:fldCharType="end"/>
             </w:r>
@@ -910,63 +1081,72 @@
               <w:tab w:val="right" w:leader="dot" w:pos="8296"/>
             </w:tabs>
             <w:rPr>
-              <w:rFonts w:asciiTheme="minorHAnsi" w:eastAsiaTheme="minorEastAsia" w:hAnsiTheme="minorHAnsi" w:cstheme="minorBidi"/>
+              <w:rFonts w:eastAsiaTheme="minorEastAsia" w:cstheme="minorBidi"/>
               <w:smallCaps w:val="0"/>
-              <w:szCs w:val="22"/>
+              <w:color w:val="000000" w:themeColor="text1"/>
+              <w:sz w:val="24"/>
             </w:rPr>
           </w:pPr>
-          <w:hyperlink w:anchor="_Toc446675363" w:history="1">
+          <w:hyperlink w:anchor="_Toc479591590" w:history="1">
             <w:r>
               <w:rPr>
                 <w:rStyle w:val="Hyperlink"/>
+                <w:color w:val="000000" w:themeColor="text1"/>
               </w:rPr>
               <w:t>1.4</w:t>
             </w:r>
             <w:r>
               <w:rPr>
                 <w:rStyle w:val="Hyperlink"/>
-                <w:rFonts w:hint="eastAsia"/>
+                <w:color w:val="000000" w:themeColor="text1"/>
               </w:rPr>
               <w:t>概述</w:t>
             </w:r>
             <w:r>
               <w:rPr>
                 <w:webHidden/>
+                <w:color w:val="000000" w:themeColor="text1"/>
               </w:rPr>
               <w:tab/>
             </w:r>
             <w:r>
               <w:rPr>
                 <w:webHidden/>
+                <w:color w:val="000000" w:themeColor="text1"/>
               </w:rPr>
               <w:fldChar w:fldCharType="begin"/>
             </w:r>
             <w:r>
               <w:rPr>
                 <w:webHidden/>
-              </w:rPr>
-              <w:instrText xml:space="preserve"> PAGEREF _Toc446675363 \h </w:instrText>
-            </w:r>
-            <w:r>
-              <w:rPr>
-                <w:webHidden/>
-              </w:rPr>
-            </w:r>
-            <w:r>
-              <w:rPr>
-                <w:webHidden/>
+                <w:color w:val="000000" w:themeColor="text1"/>
+              </w:rPr>
+              <w:instrText xml:space="preserve"> PAGEREF _Toc479591590 \h </w:instrText>
+            </w:r>
+            <w:r>
+              <w:rPr>
+                <w:webHidden/>
+                <w:color w:val="000000" w:themeColor="text1"/>
+              </w:rPr>
+            </w:r>
+            <w:r>
+              <w:rPr>
+                <w:webHidden/>
+                <w:color w:val="000000" w:themeColor="text1"/>
               </w:rPr>
               <w:fldChar w:fldCharType="separate"/>
             </w:r>
             <w:r>
               <w:rPr>
                 <w:webHidden/>
+                <w:color w:val="000000" w:themeColor="text1"/>
               </w:rPr>
               <w:t>1</w:t>
             </w:r>
             <w:r>
               <w:rPr>
                 <w:webHidden/>
+                <w:color w:val="000000" w:themeColor="text1"/>
               </w:rPr>
               <w:fldChar w:fldCharType="end"/>
             </w:r>
@@ -979,65 +1159,74 @@
               <w:tab w:val="right" w:leader="dot" w:pos="8296"/>
             </w:tabs>
             <w:rPr>
-              <w:rFonts w:asciiTheme="minorHAnsi" w:eastAsiaTheme="minorEastAsia" w:hAnsiTheme="minorHAnsi" w:cstheme="minorBidi"/>
+              <w:rFonts w:eastAsiaTheme="minorEastAsia" w:cstheme="minorBidi"/>
               <w:b w:val="0"/>
               <w:bCs w:val="0"/>
               <w:caps w:val="0"/>
-              <w:szCs w:val="22"/>
+              <w:color w:val="000000" w:themeColor="text1"/>
+              <w:sz w:val="24"/>
             </w:rPr>
           </w:pPr>
-          <w:hyperlink w:anchor="_Toc446675364" w:history="1">
+          <w:hyperlink w:anchor="_Toc479591591" w:history="1">
             <w:r>
               <w:rPr>
                 <w:rStyle w:val="Hyperlink"/>
+                <w:color w:val="000000" w:themeColor="text1"/>
               </w:rPr>
               <w:t xml:space="preserve">2 </w:t>
             </w:r>
             <w:r>
               <w:rPr>
                 <w:rStyle w:val="Hyperlink"/>
-                <w:rFonts w:hint="eastAsia"/>
+                <w:color w:val="000000" w:themeColor="text1"/>
               </w:rPr>
               <w:t>定义</w:t>
             </w:r>
             <w:r>
               <w:rPr>
                 <w:webHidden/>
+                <w:color w:val="000000" w:themeColor="text1"/>
               </w:rPr>
               <w:tab/>
             </w:r>
             <w:r>
               <w:rPr>
                 <w:webHidden/>
+                <w:color w:val="000000" w:themeColor="text1"/>
               </w:rPr>
               <w:fldChar w:fldCharType="begin"/>
             </w:r>
             <w:r>
               <w:rPr>
                 <w:webHidden/>
-              </w:rPr>
-              <w:instrText xml:space="preserve"> PAGEREF _Toc446675364 \h </w:instrText>
-            </w:r>
-            <w:r>
-              <w:rPr>
-                <w:webHidden/>
-              </w:rPr>
-            </w:r>
-            <w:r>
-              <w:rPr>
-                <w:webHidden/>
+                <w:color w:val="000000" w:themeColor="text1"/>
+              </w:rPr>
+              <w:instrText xml:space="preserve"> PAGEREF _Toc479591591 \h </w:instrText>
+            </w:r>
+            <w:r>
+              <w:rPr>
+                <w:webHidden/>
+                <w:color w:val="000000" w:themeColor="text1"/>
+              </w:rPr>
+            </w:r>
+            <w:r>
+              <w:rPr>
+                <w:webHidden/>
+                <w:color w:val="000000" w:themeColor="text1"/>
               </w:rPr>
               <w:fldChar w:fldCharType="separate"/>
             </w:r>
             <w:r>
               <w:rPr>
                 <w:webHidden/>
+                <w:color w:val="000000" w:themeColor="text1"/>
               </w:rPr>
               <w:t>1</w:t>
             </w:r>
             <w:r>
               <w:rPr>
                 <w:webHidden/>
+                <w:color w:val="000000" w:themeColor="text1"/>
               </w:rPr>
               <w:fldChar w:fldCharType="end"/>
             </w:r>
@@ -1050,69 +1239,79 @@
               <w:tab w:val="right" w:leader="dot" w:pos="8296"/>
             </w:tabs>
             <w:rPr>
-              <w:rFonts w:asciiTheme="minorHAnsi" w:eastAsiaTheme="minorEastAsia" w:hAnsiTheme="minorHAnsi" w:cstheme="minorBidi"/>
+              <w:rFonts w:eastAsiaTheme="minorEastAsia" w:cstheme="minorBidi"/>
               <w:smallCaps w:val="0"/>
-              <w:szCs w:val="22"/>
+              <w:color w:val="000000" w:themeColor="text1"/>
+              <w:sz w:val="24"/>
             </w:rPr>
           </w:pPr>
-          <w:hyperlink w:anchor="_Toc446675365" w:history="1">
+          <w:hyperlink w:anchor="_Toc479591592" w:history="1">
             <w:r>
               <w:rPr>
                 <w:rStyle w:val="Hyperlink"/>
+                <w:color w:val="000000" w:themeColor="text1"/>
               </w:rPr>
               <w:t>2.1 &lt;</w:t>
             </w:r>
             <w:r>
               <w:rPr>
                 <w:rStyle w:val="Hyperlink"/>
-                <w:rFonts w:hint="eastAsia"/>
-              </w:rPr>
-              <w:t>一条术语</w:t>
+                <w:color w:val="000000" w:themeColor="text1"/>
+              </w:rPr>
+              <w:t>英文缩写定义</w:t>
             </w:r>
             <w:r>
               <w:rPr>
                 <w:rStyle w:val="Hyperlink"/>
+                <w:color w:val="000000" w:themeColor="text1"/>
               </w:rPr>
               <w:t>&gt;</w:t>
             </w:r>
             <w:r>
               <w:rPr>
                 <w:webHidden/>
+                <w:color w:val="000000" w:themeColor="text1"/>
               </w:rPr>
               <w:tab/>
             </w:r>
             <w:r>
               <w:rPr>
                 <w:webHidden/>
+                <w:color w:val="000000" w:themeColor="text1"/>
               </w:rPr>
               <w:fldChar w:fldCharType="begin"/>
             </w:r>
             <w:r>
               <w:rPr>
                 <w:webHidden/>
-              </w:rPr>
-              <w:instrText xml:space="preserve"> PAGEREF _Toc446675365 \h </w:instrText>
-            </w:r>
-            <w:r>
-              <w:rPr>
-                <w:webHidden/>
-              </w:rPr>
-            </w:r>
-            <w:r>
-              <w:rPr>
-                <w:webHidden/>
+                <w:color w:val="000000" w:themeColor="text1"/>
+              </w:rPr>
+              <w:instrText xml:space="preserve"> PAGEREF _Toc479591592 \h </w:instrText>
+            </w:r>
+            <w:r>
+              <w:rPr>
+                <w:webHidden/>
+                <w:color w:val="000000" w:themeColor="text1"/>
+              </w:rPr>
+            </w:r>
+            <w:r>
+              <w:rPr>
+                <w:webHidden/>
+                <w:color w:val="000000" w:themeColor="text1"/>
               </w:rPr>
               <w:fldChar w:fldCharType="separate"/>
             </w:r>
             <w:r>
               <w:rPr>
                 <w:webHidden/>
+                <w:color w:val="000000" w:themeColor="text1"/>
               </w:rPr>
               <w:t>1</w:t>
             </w:r>
             <w:r>
               <w:rPr>
                 <w:webHidden/>
+                <w:color w:val="000000" w:themeColor="text1"/>
               </w:rPr>
               <w:fldChar w:fldCharType="end"/>
             </w:r>
@@ -1125,69 +1324,79 @@
               <w:tab w:val="right" w:leader="dot" w:pos="8296"/>
             </w:tabs>
             <w:rPr>
-              <w:rFonts w:asciiTheme="minorHAnsi" w:eastAsiaTheme="minorEastAsia" w:hAnsiTheme="minorHAnsi" w:cstheme="minorBidi"/>
+              <w:rFonts w:eastAsiaTheme="minorEastAsia" w:cstheme="minorBidi"/>
               <w:smallCaps w:val="0"/>
-              <w:szCs w:val="22"/>
+              <w:color w:val="000000" w:themeColor="text1"/>
+              <w:sz w:val="24"/>
             </w:rPr>
           </w:pPr>
-          <w:hyperlink w:anchor="_Toc446675366" w:history="1">
+          <w:hyperlink w:anchor="_Toc479591593" w:history="1">
             <w:r>
               <w:rPr>
                 <w:rStyle w:val="Hyperlink"/>
+                <w:color w:val="000000" w:themeColor="text1"/>
               </w:rPr>
               <w:t>2.2 &lt;</w:t>
             </w:r>
             <w:r>
               <w:rPr>
                 <w:rStyle w:val="Hyperlink"/>
-                <w:rFonts w:hint="eastAsia"/>
-              </w:rPr>
-              <w:t>另一条术语</w:t>
+                <w:color w:val="000000" w:themeColor="text1"/>
+              </w:rPr>
+              <w:t>术语词汇定义</w:t>
             </w:r>
             <w:r>
               <w:rPr>
                 <w:rStyle w:val="Hyperlink"/>
+                <w:color w:val="000000" w:themeColor="text1"/>
               </w:rPr>
               <w:t>&gt;</w:t>
             </w:r>
             <w:r>
               <w:rPr>
                 <w:webHidden/>
+                <w:color w:val="000000" w:themeColor="text1"/>
               </w:rPr>
               <w:tab/>
             </w:r>
             <w:r>
               <w:rPr>
                 <w:webHidden/>
+                <w:color w:val="000000" w:themeColor="text1"/>
               </w:rPr>
               <w:fldChar w:fldCharType="begin"/>
             </w:r>
             <w:r>
               <w:rPr>
                 <w:webHidden/>
-              </w:rPr>
-              <w:instrText xml:space="preserve"> PAGEREF _Toc446675366 \h </w:instrText>
-            </w:r>
-            <w:r>
-              <w:rPr>
-                <w:webHidden/>
-              </w:rPr>
-            </w:r>
-            <w:r>
-              <w:rPr>
-                <w:webHidden/>
+                <w:color w:val="000000" w:themeColor="text1"/>
+              </w:rPr>
+              <w:instrText xml:space="preserve"> PAGEREF _Toc479591593 \h </w:instrText>
+            </w:r>
+            <w:r>
+              <w:rPr>
+                <w:webHidden/>
+                <w:color w:val="000000" w:themeColor="text1"/>
+              </w:rPr>
+            </w:r>
+            <w:r>
+              <w:rPr>
+                <w:webHidden/>
+                <w:color w:val="000000" w:themeColor="text1"/>
               </w:rPr>
               <w:fldChar w:fldCharType="separate"/>
             </w:r>
             <w:r>
               <w:rPr>
                 <w:webHidden/>
-              </w:rPr>
-              <w:t>1</w:t>
-            </w:r>
-            <w:r>
-              <w:rPr>
-                <w:webHidden/>
+                <w:color w:val="000000" w:themeColor="text1"/>
+              </w:rPr>
+              <w:t>2</w:t>
+            </w:r>
+            <w:r>
+              <w:rPr>
+                <w:webHidden/>
+                <w:color w:val="000000" w:themeColor="text1"/>
               </w:rPr>
               <w:fldChar w:fldCharType="end"/>
             </w:r>
@@ -1195,313 +1404,15 @@
         </w:p>
         <w:p>
           <w:pPr>
-            <w:pStyle w:val="TOC2"/>
-            <w:tabs>
-              <w:tab w:val="right" w:leader="dot" w:pos="8296"/>
-            </w:tabs>
             <w:rPr>
-              <w:rFonts w:asciiTheme="minorHAnsi" w:eastAsiaTheme="minorEastAsia" w:hAnsiTheme="minorHAnsi" w:cstheme="minorBidi"/>
-              <w:smallCaps w:val="0"/>
-              <w:szCs w:val="22"/>
+              <w:color w:val="000000" w:themeColor="text1"/>
             </w:rPr>
           </w:pPr>
-          <w:hyperlink w:anchor="_Toc446675367" w:history="1">
-            <w:r>
-              <w:rPr>
-                <w:rStyle w:val="Hyperlink"/>
-              </w:rPr>
-              <w:t>2.3 &lt;</w:t>
-            </w:r>
-            <w:r>
-              <w:rPr>
-                <w:rStyle w:val="Hyperlink"/>
-                <w:rFonts w:hint="eastAsia"/>
-              </w:rPr>
-              <w:t>一组术语</w:t>
-            </w:r>
-            <w:r>
-              <w:rPr>
-                <w:rStyle w:val="Hyperlink"/>
-              </w:rPr>
-              <w:t>&gt;</w:t>
-            </w:r>
-            <w:r>
-              <w:rPr>
-                <w:webHidden/>
-              </w:rPr>
-              <w:tab/>
-            </w:r>
-            <w:r>
-              <w:rPr>
-                <w:webHidden/>
-              </w:rPr>
-              <w:fldChar w:fldCharType="begin"/>
-            </w:r>
-            <w:r>
-              <w:rPr>
-                <w:webHidden/>
-              </w:rPr>
-              <w:instrText xml:space="preserve"> PAGEREF _Toc446675367 \h </w:instrText>
-            </w:r>
-            <w:r>
-              <w:rPr>
-                <w:webHidden/>
-              </w:rPr>
-            </w:r>
-            <w:r>
-              <w:rPr>
-                <w:webHidden/>
-              </w:rPr>
-              <w:fldChar w:fldCharType="separate"/>
-            </w:r>
-            <w:r>
-              <w:rPr>
-                <w:webHidden/>
-              </w:rPr>
-              <w:t>2</w:t>
-            </w:r>
-            <w:r>
-              <w:rPr>
-                <w:webHidden/>
-              </w:rPr>
-              <w:fldChar w:fldCharType="end"/>
-            </w:r>
-          </w:hyperlink>
-        </w:p>
-        <w:p>
-          <w:pPr>
-            <w:pStyle w:val="TOC3"/>
-            <w:tabs>
-              <w:tab w:val="right" w:leader="dot" w:pos="8296"/>
-            </w:tabs>
-            <w:rPr>
-              <w:rFonts w:asciiTheme="minorHAnsi" w:eastAsiaTheme="minorEastAsia" w:hAnsiTheme="minorHAnsi" w:cstheme="minorBidi"/>
-              <w:i w:val="0"/>
-              <w:iCs w:val="0"/>
-              <w:szCs w:val="22"/>
-            </w:rPr>
-          </w:pPr>
-          <w:hyperlink w:anchor="_Toc446675368" w:history="1">
-            <w:r>
-              <w:rPr>
-                <w:rStyle w:val="Hyperlink"/>
-              </w:rPr>
-              <w:t>2.3.1 &lt;</w:t>
-            </w:r>
-            <w:r>
-              <w:rPr>
-                <w:rStyle w:val="Hyperlink"/>
-                <w:rFonts w:hint="eastAsia"/>
-              </w:rPr>
-              <w:t>第一组术语</w:t>
-            </w:r>
-            <w:r>
-              <w:rPr>
-                <w:rStyle w:val="Hyperlink"/>
-              </w:rPr>
-              <w:t>&gt;</w:t>
-            </w:r>
-            <w:r>
-              <w:rPr>
-                <w:webHidden/>
-              </w:rPr>
-              <w:tab/>
-            </w:r>
-            <w:r>
-              <w:rPr>
-                <w:webHidden/>
-              </w:rPr>
-              <w:fldChar w:fldCharType="begin"/>
-            </w:r>
-            <w:r>
-              <w:rPr>
-                <w:webHidden/>
-              </w:rPr>
-              <w:instrText xml:space="preserve"> PAGEREF _Toc446675368 \h </w:instrText>
-            </w:r>
-            <w:r>
-              <w:rPr>
-                <w:webHidden/>
-              </w:rPr>
-            </w:r>
-            <w:r>
-              <w:rPr>
-                <w:webHidden/>
-              </w:rPr>
-              <w:fldChar w:fldCharType="separate"/>
-            </w:r>
-            <w:r>
-              <w:rPr>
-                <w:webHidden/>
-              </w:rPr>
-              <w:t>2</w:t>
-            </w:r>
-            <w:r>
-              <w:rPr>
-                <w:webHidden/>
-              </w:rPr>
-              <w:fldChar w:fldCharType="end"/>
-            </w:r>
-          </w:hyperlink>
-        </w:p>
-        <w:p>
-          <w:pPr>
-            <w:pStyle w:val="TOC3"/>
-            <w:tabs>
-              <w:tab w:val="right" w:leader="dot" w:pos="8296"/>
-            </w:tabs>
-            <w:rPr>
-              <w:rFonts w:asciiTheme="minorHAnsi" w:eastAsiaTheme="minorEastAsia" w:hAnsiTheme="minorHAnsi" w:cstheme="minorBidi"/>
-              <w:i w:val="0"/>
-              <w:iCs w:val="0"/>
-              <w:szCs w:val="22"/>
-            </w:rPr>
-          </w:pPr>
-          <w:hyperlink w:anchor="_Toc446675369" w:history="1">
-            <w:r>
-              <w:rPr>
-                <w:rStyle w:val="Hyperlink"/>
-              </w:rPr>
-              <w:t>2.3.2 &lt;</w:t>
-            </w:r>
-            <w:r>
-              <w:rPr>
-                <w:rStyle w:val="Hyperlink"/>
-                <w:rFonts w:hint="eastAsia"/>
-              </w:rPr>
-              <w:t>第二组术语</w:t>
-            </w:r>
-            <w:r>
-              <w:rPr>
-                <w:rStyle w:val="Hyperlink"/>
-              </w:rPr>
-              <w:t>&gt;</w:t>
-            </w:r>
-            <w:r>
-              <w:rPr>
-                <w:webHidden/>
-              </w:rPr>
-              <w:tab/>
-            </w:r>
-            <w:r>
-              <w:rPr>
-                <w:webHidden/>
-              </w:rPr>
-              <w:fldChar w:fldCharType="begin"/>
-            </w:r>
-            <w:r>
-              <w:rPr>
-                <w:webHidden/>
-              </w:rPr>
-              <w:instrText xml:space="preserve"> PAGEREF _Toc446675369 \h </w:instrText>
-            </w:r>
-            <w:r>
-              <w:rPr>
-                <w:webHidden/>
-              </w:rPr>
-            </w:r>
-            <w:r>
-              <w:rPr>
-                <w:webHidden/>
-              </w:rPr>
-              <w:fldChar w:fldCharType="separate"/>
-            </w:r>
-            <w:r>
-              <w:rPr>
-                <w:webHidden/>
-              </w:rPr>
-              <w:t>2</w:t>
-            </w:r>
-            <w:r>
-              <w:rPr>
-                <w:webHidden/>
-              </w:rPr>
-              <w:fldChar w:fldCharType="end"/>
-            </w:r>
-          </w:hyperlink>
-        </w:p>
-        <w:p>
-          <w:pPr>
-            <w:pStyle w:val="TOC3"/>
-            <w:tabs>
-              <w:tab w:val="right" w:leader="dot" w:pos="8296"/>
-            </w:tabs>
-            <w:rPr>
-              <w:rFonts w:asciiTheme="minorHAnsi" w:eastAsiaTheme="minorEastAsia" w:hAnsiTheme="minorHAnsi" w:cstheme="minorBidi"/>
-              <w:i w:val="0"/>
-              <w:iCs w:val="0"/>
-              <w:szCs w:val="22"/>
-            </w:rPr>
-          </w:pPr>
-          <w:hyperlink w:anchor="_Toc446675370" w:history="1">
-            <w:r>
-              <w:rPr>
-                <w:rStyle w:val="Hyperlink"/>
-              </w:rPr>
-              <w:t>2.3.3 &lt;</w:t>
-            </w:r>
-            <w:r>
-              <w:rPr>
-                <w:rStyle w:val="Hyperlink"/>
-                <w:rFonts w:hint="eastAsia"/>
-              </w:rPr>
-              <w:t>第三组术语</w:t>
-            </w:r>
-            <w:r>
-              <w:rPr>
-                <w:rStyle w:val="Hyperlink"/>
-              </w:rPr>
-              <w:t>&gt;</w:t>
-            </w:r>
-            <w:r>
-              <w:rPr>
-                <w:webHidden/>
-              </w:rPr>
-              <w:tab/>
-            </w:r>
-            <w:r>
-              <w:rPr>
-                <w:webHidden/>
-              </w:rPr>
-              <w:fldChar w:fldCharType="begin"/>
-            </w:r>
-            <w:r>
-              <w:rPr>
-                <w:webHidden/>
-              </w:rPr>
-              <w:instrText xml:space="preserve"> PAGEREF _Toc446675370 \h </w:instrText>
-            </w:r>
-            <w:r>
-              <w:rPr>
-                <w:webHidden/>
-              </w:rPr>
-            </w:r>
-            <w:r>
-              <w:rPr>
-                <w:webHidden/>
-              </w:rPr>
-              <w:fldChar w:fldCharType="separate"/>
-            </w:r>
-            <w:r>
-              <w:rPr>
-                <w:webHidden/>
-              </w:rPr>
-              <w:t>2</w:t>
-            </w:r>
-            <w:r>
-              <w:rPr>
-                <w:webHidden/>
-              </w:rPr>
-              <w:fldChar w:fldCharType="end"/>
-            </w:r>
-          </w:hyperlink>
-        </w:p>
-        <w:p>
           <w:r>
             <w:rPr>
               <w:b/>
               <w:bCs/>
-              <w:lang w:val="zh-CN"/>
+              <w:color w:val="000000" w:themeColor="text1"/>
             </w:rPr>
             <w:fldChar w:fldCharType="end"/>
           </w:r>
@@ -1517,6 +1428,7 @@
         <w:rPr>
           <w:b w:val="0"/>
           <w:bCs w:val="0"/>
+          <w:color w:val="000000" w:themeColor="text1"/>
           <w:sz w:val="44"/>
         </w:rPr>
       </w:pPr>
@@ -1525,6 +1437,9 @@
       <w:pPr>
         <w:widowControl/>
         <w:jc w:val="left"/>
+        <w:rPr>
+          <w:color w:val="000000" w:themeColor="text1"/>
+        </w:rPr>
         <w:sectPr>
           <w:footerReference w:type="even" r:id="rId8"/>
           <w:footerReference w:type="default" r:id="rId9"/>
@@ -1535,6 +1450,9 @@
         </w:sectPr>
       </w:pPr>
       <w:r>
+        <w:rPr>
+          <w:color w:val="000000" w:themeColor="text1"/>
+        </w:rPr>
         <w:br w:type="page"/>
       </w:r>
     </w:p>
@@ -1542,6 +1460,9 @@
       <w:pPr>
         <w:widowControl/>
         <w:jc w:val="left"/>
+        <w:rPr>
+          <w:color w:val="000000" w:themeColor="text1"/>
+        </w:rPr>
       </w:pPr>
     </w:p>
     <w:p>
@@ -1549,6 +1470,7 @@
         <w:jc w:val="center"/>
         <w:rPr>
           <w:b/>
+          <w:color w:val="000000" w:themeColor="text1"/>
           <w:sz w:val="44"/>
           <w:szCs w:val="44"/>
         </w:rPr>
@@ -1557,6 +1479,7 @@
         <w:rPr>
           <w:rFonts w:hint="eastAsia"/>
           <w:b/>
+          <w:color w:val="000000" w:themeColor="text1"/>
           <w:sz w:val="44"/>
           <w:szCs w:val="44"/>
         </w:rPr>
@@ -1566,17 +1489,22 @@
     <w:p>
       <w:pPr>
         <w:pStyle w:val="Heading1"/>
-      </w:pPr>
-      <w:bookmarkStart w:id="0" w:name="_Toc446675359"/>
-      <w:r>
-        <w:rPr>
-          <w:rFonts w:hint="eastAsia"/>
+        <w:rPr>
+          <w:color w:val="000000" w:themeColor="text1"/>
+        </w:rPr>
+      </w:pPr>
+      <w:bookmarkStart w:id="0" w:name="_Toc479591586"/>
+      <w:r>
+        <w:rPr>
+          <w:rFonts w:hint="eastAsia"/>
+          <w:color w:val="000000" w:themeColor="text1"/>
         </w:rPr>
         <w:t>1</w:t>
       </w:r>
       <w:r>
         <w:rPr>
           <w:rFonts w:hint="eastAsia"/>
+          <w:color w:val="000000" w:themeColor="text1"/>
         </w:rPr>
         <w:t>简介</w:t>
       </w:r>
@@ -1585,23 +1513,29 @@
     <w:p>
       <w:pPr>
         <w:pStyle w:val="Heading2"/>
-      </w:pPr>
-      <w:bookmarkStart w:id="1" w:name="_Toc446675360"/>
-      <w:r>
-        <w:rPr>
-          <w:rFonts w:hint="eastAsia"/>
+        <w:rPr>
+          <w:color w:val="000000" w:themeColor="text1"/>
+        </w:rPr>
+      </w:pPr>
+      <w:bookmarkStart w:id="1" w:name="_Toc479591587"/>
+      <w:r>
+        <w:rPr>
+          <w:rFonts w:hint="eastAsia"/>
+          <w:color w:val="000000" w:themeColor="text1"/>
         </w:rPr>
         <w:t>1.1</w:t>
       </w:r>
       <w:r>
         <w:rPr>
           <w:rFonts w:hint="eastAsia"/>
+          <w:color w:val="000000" w:themeColor="text1"/>
         </w:rPr>
         <w:t>编写</w:t>
       </w:r>
       <w:r>
         <w:rPr>
           <w:rFonts w:hint="eastAsia"/>
+          <w:color w:val="000000" w:themeColor="text1"/>
         </w:rPr>
         <w:t>目的</w:t>
       </w:r>
@@ -1612,20 +1546,20 @@
         <w:pStyle w:val="ListParagraph"/>
         <w:ind w:left="375" w:firstLineChars="0" w:firstLine="0"/>
         <w:rPr>
-          <w:color w:val="0070C0"/>
-        </w:rPr>
-      </w:pPr>
-      <w:r>
-        <w:rPr>
-          <w:rFonts w:hint="eastAsia"/>
-          <w:color w:val="0070C0"/>
+          <w:color w:val="000000" w:themeColor="text1"/>
+        </w:rPr>
+      </w:pPr>
+      <w:r>
+        <w:rPr>
+          <w:rFonts w:hint="eastAsia"/>
+          <w:color w:val="000000" w:themeColor="text1"/>
         </w:rPr>
         <w:t>本词汇表的编写目的是解释移动迷宫软件需求规约文档中使用和定义的术语。一方面，本表将规范词汇含义，避免客户或开发团队误解。另一方面</w:t>
       </w:r>
       <w:r>
         <w:rPr>
           <w:rFonts w:hint="eastAsia"/>
-          <w:color w:val="0070C0"/>
+          <w:color w:val="000000" w:themeColor="text1"/>
         </w:rPr>
         <w:t>，本表将作为团队下一阶段识别对象的依据。</w:t>
       </w:r>
@@ -1633,23 +1567,29 @@
     <w:p>
       <w:pPr>
         <w:pStyle w:val="Heading2"/>
-      </w:pPr>
-      <w:bookmarkStart w:id="2" w:name="_Toc446675361"/>
-      <w:r>
-        <w:rPr>
-          <w:rFonts w:hint="eastAsia"/>
+        <w:rPr>
+          <w:color w:val="000000" w:themeColor="text1"/>
+        </w:rPr>
+      </w:pPr>
+      <w:bookmarkStart w:id="2" w:name="_Toc479591588"/>
+      <w:r>
+        <w:rPr>
+          <w:rFonts w:hint="eastAsia"/>
+          <w:color w:val="000000" w:themeColor="text1"/>
         </w:rPr>
         <w:t>1.2</w:t>
       </w:r>
       <w:r>
         <w:rPr>
           <w:rFonts w:hint="eastAsia"/>
+          <w:color w:val="000000" w:themeColor="text1"/>
         </w:rPr>
         <w:t>适用</w:t>
       </w:r>
       <w:r>
         <w:rPr>
           <w:rFonts w:hint="eastAsia"/>
+          <w:color w:val="000000" w:themeColor="text1"/>
         </w:rPr>
         <w:t>范围</w:t>
       </w:r>
@@ -1660,14 +1600,13 @@
         <w:pStyle w:val="ListParagraph"/>
         <w:ind w:left="375" w:firstLineChars="0" w:firstLine="0"/>
         <w:rPr>
-          <w:rFonts w:hint="eastAsia"/>
-          <w:color w:val="0070C0"/>
-        </w:rPr>
-      </w:pPr>
-      <w:r>
-        <w:rPr>
-          <w:rFonts w:hint="eastAsia"/>
-          <w:color w:val="0070C0"/>
+          <w:color w:val="000000" w:themeColor="text1"/>
+        </w:rPr>
+      </w:pPr>
+      <w:r>
+        <w:rPr>
+          <w:rFonts w:hint="eastAsia"/>
+          <w:color w:val="000000" w:themeColor="text1"/>
         </w:rPr>
         <w:t>本词汇表使用的软件系统为：移动迷宫。</w:t>
       </w:r>
@@ -1677,14 +1616,13 @@
         <w:pStyle w:val="ListParagraph"/>
         <w:ind w:left="375" w:firstLineChars="0" w:firstLine="0"/>
         <w:rPr>
-          <w:rFonts w:hint="eastAsia"/>
-          <w:color w:val="0070C0"/>
-        </w:rPr>
-      </w:pPr>
-      <w:r>
-        <w:rPr>
-          <w:rFonts w:hint="eastAsia"/>
-          <w:color w:val="0070C0"/>
+          <w:color w:val="000000" w:themeColor="text1"/>
+        </w:rPr>
+      </w:pPr>
+      <w:r>
+        <w:rPr>
+          <w:rFonts w:hint="eastAsia"/>
+          <w:color w:val="000000" w:themeColor="text1"/>
         </w:rPr>
         <w:t>与该软件相关的模型、文档如软件需求规约等均使用本词汇表的定义。</w:t>
       </w:r>
@@ -1692,17 +1630,22 @@
     <w:p>
       <w:pPr>
         <w:pStyle w:val="Heading2"/>
-      </w:pPr>
-      <w:bookmarkStart w:id="3" w:name="_Toc446675362"/>
-      <w:r>
-        <w:rPr>
-          <w:rFonts w:hint="eastAsia"/>
+        <w:rPr>
+          <w:color w:val="000000" w:themeColor="text1"/>
+        </w:rPr>
+      </w:pPr>
+      <w:bookmarkStart w:id="3" w:name="_Toc479591589"/>
+      <w:r>
+        <w:rPr>
+          <w:rFonts w:hint="eastAsia"/>
+          <w:color w:val="000000" w:themeColor="text1"/>
         </w:rPr>
         <w:t>1.3</w:t>
       </w:r>
       <w:r>
         <w:rPr>
           <w:rFonts w:hint="eastAsia"/>
+          <w:color w:val="000000" w:themeColor="text1"/>
         </w:rPr>
         <w:t>参考资料</w:t>
       </w:r>
@@ -1712,77 +1655,76 @@
       <w:pPr>
         <w:ind w:firstLine="420"/>
         <w:rPr>
-          <w:rFonts w:hint="eastAsia"/>
-          <w:color w:val="0070C0"/>
-        </w:rPr>
-      </w:pPr>
-      <w:r>
-        <w:rPr>
-          <w:rFonts w:hint="eastAsia"/>
-          <w:color w:val="0070C0"/>
+          <w:color w:val="000000" w:themeColor="text1"/>
+        </w:rPr>
+      </w:pPr>
+      <w:r>
+        <w:rPr>
+          <w:rFonts w:hint="eastAsia"/>
+          <w:color w:val="000000" w:themeColor="text1"/>
         </w:rPr>
         <w:t>（</w:t>
       </w:r>
       <w:r>
         <w:rPr>
           <w:rFonts w:hint="eastAsia"/>
-          <w:color w:val="0070C0"/>
+          <w:color w:val="000000" w:themeColor="text1"/>
         </w:rPr>
         <w:t>1</w:t>
       </w:r>
       <w:r>
         <w:rPr>
           <w:rFonts w:hint="eastAsia"/>
-          <w:color w:val="0070C0"/>
+          <w:color w:val="000000" w:themeColor="text1"/>
         </w:rPr>
         <w:t>）《面向对象软件工程——适用</w:t>
       </w:r>
       <w:r>
         <w:rPr>
           <w:rFonts w:hint="eastAsia"/>
-          <w:color w:val="0070C0"/>
+          <w:color w:val="000000" w:themeColor="text1"/>
         </w:rPr>
         <w:t>UML</w:t>
       </w:r>
       <w:r>
         <w:rPr>
           <w:rFonts w:hint="eastAsia"/>
-          <w:color w:val="0070C0"/>
+          <w:color w:val="000000" w:themeColor="text1"/>
         </w:rPr>
         <w:t>、模式与</w:t>
       </w:r>
       <w:r>
         <w:rPr>
           <w:rFonts w:hint="eastAsia"/>
-          <w:color w:val="0070C0"/>
+          <w:color w:val="000000" w:themeColor="text1"/>
         </w:rPr>
         <w:t>Java</w:t>
       </w:r>
       <w:r>
         <w:rPr>
           <w:rFonts w:hint="eastAsia"/>
-          <w:color w:val="0070C0"/>
+          <w:color w:val="000000" w:themeColor="text1"/>
         </w:rPr>
         <w:t>》（第</w:t>
       </w:r>
       <w:r>
         <w:rPr>
           <w:rFonts w:hint="eastAsia"/>
-          <w:color w:val="0070C0"/>
+          <w:color w:val="000000" w:themeColor="text1"/>
         </w:rPr>
         <w:t>3</w:t>
       </w:r>
       <w:r>
         <w:rPr>
           <w:rFonts w:hint="eastAsia"/>
-          <w:color w:val="0070C0"/>
+          <w:color w:val="000000" w:themeColor="text1"/>
         </w:rPr>
         <w:t>版），清华大学出版社，</w:t>
       </w:r>
       <w:r>
         <w:rPr>
           <w:rFonts w:hint="eastAsia"/>
-          <w:color w:val="0070C0"/>
+          <w:color w:val="000000" w:themeColor="text1"/>
         </w:rPr>
         <w:t>2011</w:t>
       </w:r>
@@ -1791,48 +1733,47 @@
       <w:pPr>
         <w:ind w:firstLine="420"/>
         <w:rPr>
-          <w:rFonts w:hint="eastAsia"/>
-          <w:color w:val="0070C0"/>
-        </w:rPr>
-      </w:pPr>
-      <w:r>
-        <w:rPr>
-          <w:rFonts w:hint="eastAsia"/>
-          <w:color w:val="0070C0"/>
+          <w:color w:val="000000" w:themeColor="text1"/>
+        </w:rPr>
+      </w:pPr>
+      <w:r>
+        <w:rPr>
+          <w:rFonts w:hint="eastAsia"/>
+          <w:color w:val="000000" w:themeColor="text1"/>
         </w:rPr>
         <w:t>（</w:t>
       </w:r>
       <w:r>
         <w:rPr>
           <w:rFonts w:hint="eastAsia"/>
-          <w:color w:val="0070C0"/>
+          <w:color w:val="000000" w:themeColor="text1"/>
         </w:rPr>
         <w:t>2</w:t>
       </w:r>
       <w:r>
         <w:rPr>
           <w:rFonts w:hint="eastAsia"/>
-          <w:color w:val="0070C0"/>
+          <w:color w:val="000000" w:themeColor="text1"/>
         </w:rPr>
         <w:t>）</w:t>
       </w:r>
       <w:r>
         <w:rPr>
           <w:rFonts w:hint="eastAsia"/>
-          <w:color w:val="0070C0"/>
+          <w:color w:val="000000" w:themeColor="text1"/>
         </w:rPr>
         <w:t xml:space="preserve">IEEE </w:t>
       </w:r>
       <w:r>
         <w:rPr>
-          <w:color w:val="0070C0"/>
+          <w:color w:val="000000" w:themeColor="text1"/>
         </w:rPr>
         <w:t>Recommended Practice for Software Requirements Specifications, IEEE Std 830-1998</w:t>
       </w:r>
       <w:r>
         <w:rPr>
           <w:rFonts w:hint="eastAsia"/>
-          <w:color w:val="0070C0"/>
+          <w:color w:val="000000" w:themeColor="text1"/>
         </w:rPr>
         <w:t>。</w:t>
       </w:r>
@@ -1840,17 +1781,22 @@
     <w:p>
       <w:pPr>
         <w:pStyle w:val="Heading2"/>
-      </w:pPr>
-      <w:bookmarkStart w:id="4" w:name="_Toc446675363"/>
-      <w:r>
-        <w:rPr>
-          <w:rFonts w:hint="eastAsia"/>
+        <w:rPr>
+          <w:color w:val="000000" w:themeColor="text1"/>
+        </w:rPr>
+      </w:pPr>
+      <w:bookmarkStart w:id="4" w:name="_Toc479591590"/>
+      <w:r>
+        <w:rPr>
+          <w:rFonts w:hint="eastAsia"/>
+          <w:color w:val="000000" w:themeColor="text1"/>
         </w:rPr>
         <w:t>1.4</w:t>
       </w:r>
       <w:r>
         <w:rPr>
           <w:rFonts w:hint="eastAsia"/>
+          <w:color w:val="000000" w:themeColor="text1"/>
         </w:rPr>
         <w:t>概述</w:t>
       </w:r>
@@ -1858,141 +1804,352 @@
     </w:p>
     <w:p>
       <w:pPr>
+        <w:pStyle w:val="Heading1"/>
+        <w:rPr>
+          <w:color w:val="000000" w:themeColor="text1"/>
+        </w:rPr>
+      </w:pPr>
+      <w:bookmarkStart w:id="5" w:name="_Toc479591591"/>
+      <w:r>
+        <w:rPr>
+          <w:rFonts w:hint="eastAsia"/>
+          <w:color w:val="000000" w:themeColor="text1"/>
+        </w:rPr>
+        <w:t>2</w:t>
+      </w:r>
+      <w:r>
+        <w:rPr>
+          <w:color w:val="000000" w:themeColor="text1"/>
+        </w:rPr>
+        <w:t xml:space="preserve"> </w:t>
+      </w:r>
+      <w:r>
+        <w:rPr>
+          <w:rFonts w:hint="eastAsia"/>
+          <w:color w:val="000000" w:themeColor="text1"/>
+        </w:rPr>
+        <w:t>定义</w:t>
+      </w:r>
+      <w:bookmarkEnd w:id="5"/>
+    </w:p>
+    <w:p>
+      <w:pPr>
+        <w:pStyle w:val="Heading2"/>
+        <w:rPr>
+          <w:color w:val="000000" w:themeColor="text1"/>
+        </w:rPr>
+      </w:pPr>
+      <w:bookmarkStart w:id="6" w:name="_Toc479591592"/>
+      <w:r>
+        <w:rPr>
+          <w:rFonts w:hint="eastAsia"/>
+          <w:color w:val="000000" w:themeColor="text1"/>
+        </w:rPr>
+        <w:t>2.1</w:t>
+      </w:r>
+      <w:r>
+        <w:rPr>
+          <w:color w:val="000000" w:themeColor="text1"/>
+        </w:rPr>
+        <w:t xml:space="preserve"> </w:t>
+      </w:r>
+      <w:r>
+        <w:rPr>
+          <w:rFonts w:hint="eastAsia"/>
+          <w:color w:val="000000" w:themeColor="text1"/>
+        </w:rPr>
+        <w:t>&lt;</w:t>
+      </w:r>
+      <w:r>
+        <w:rPr>
+          <w:rFonts w:hint="eastAsia"/>
+          <w:color w:val="000000" w:themeColor="text1"/>
+        </w:rPr>
+        <w:t>英文缩写定义</w:t>
+      </w:r>
+      <w:r>
+        <w:rPr>
+          <w:rFonts w:hint="eastAsia"/>
+          <w:color w:val="000000" w:themeColor="text1"/>
+        </w:rPr>
+        <w:t>&gt;</w:t>
+      </w:r>
+      <w:bookmarkEnd w:id="6"/>
+    </w:p>
+    <w:p>
+      <w:pPr>
         <w:ind w:firstLine="420"/>
         <w:rPr>
-          <w:color w:val="0070C0"/>
-        </w:rPr>
-      </w:pPr>
-      <w:r>
-        <w:rPr>
-          <w:rFonts w:hint="eastAsia"/>
-          <w:color w:val="0070C0"/>
-        </w:rPr>
-        <w:t>该词汇表包括软件系统中的文档、模型等的词汇定义，按照英文字母顺序排列。</w:t>
-      </w:r>
-    </w:p>
-    <w:p>
-      <w:pPr>
-        <w:pStyle w:val="Heading1"/>
-        <w:rPr>
-          <w:rFonts w:hint="eastAsia"/>
-        </w:rPr>
-      </w:pPr>
-      <w:bookmarkStart w:id="5" w:name="_Toc446675364"/>
-      <w:r>
-        <w:rPr>
-          <w:rFonts w:hint="eastAsia"/>
-        </w:rPr>
-        <w:t>2</w:t>
-      </w:r>
-      <w:r>
-        <w:t xml:space="preserve"> </w:t>
-      </w:r>
-      <w:r>
-        <w:rPr>
-          <w:rFonts w:hint="eastAsia"/>
-        </w:rPr>
-        <w:t>定义</w:t>
-      </w:r>
-      <w:bookmarkEnd w:id="5"/>
-    </w:p>
-    <w:p>
-      <w:pPr>
-        <w:pStyle w:val="Heading2"/>
-      </w:pPr>
-      <w:bookmarkStart w:id="6" w:name="_Toc446675365"/>
-      <w:r>
-        <w:rPr>
-          <w:rFonts w:hint="eastAsia"/>
-        </w:rPr>
-        <w:t>2.1</w:t>
-      </w:r>
-      <w:r>
-        <w:t xml:space="preserve"> </w:t>
-      </w:r>
-      <w:r>
-        <w:rPr>
-          <w:rFonts w:hint="eastAsia"/>
-        </w:rPr>
-        <w:t>&lt;</w:t>
-      </w:r>
-      <w:r>
-        <w:rPr>
-          <w:rFonts w:hint="eastAsia"/>
-        </w:rPr>
-        <w:t>一条术语</w:t>
-      </w:r>
-      <w:r>
-        <w:rPr>
-          <w:rFonts w:hint="eastAsia"/>
-        </w:rPr>
-        <w:t>&gt;</w:t>
-      </w:r>
-      <w:bookmarkEnd w:id="6"/>
+          <w:rFonts w:hint="eastAsia"/>
+          <w:color w:val="000000" w:themeColor="text1"/>
+        </w:rPr>
+      </w:pPr>
+      <w:r>
+        <w:rPr>
+          <w:color w:val="000000" w:themeColor="text1"/>
+        </w:rPr>
+        <w:t>Android: Google</w:t>
+      </w:r>
+      <w:r>
+        <w:rPr>
+          <w:rFonts w:hint="eastAsia"/>
+          <w:color w:val="000000" w:themeColor="text1"/>
+        </w:rPr>
+        <w:t>推出的一款流行的智能终端操作系统。</w:t>
+      </w:r>
     </w:p>
     <w:p>
       <w:pPr>
         <w:ind w:firstLine="420"/>
         <w:rPr>
-          <w:color w:val="0070C0"/>
-        </w:rPr>
-      </w:pPr>
-      <w:r>
-        <w:rPr>
-          <w:rFonts w:hint="eastAsia"/>
-          <w:color w:val="0070C0"/>
-        </w:rPr>
-        <w:t>提供</w:t>
-      </w:r>
-      <w:r>
-        <w:rPr>
-          <w:color w:val="0070C0"/>
-        </w:rPr>
-        <w:t xml:space="preserve"> &lt;</w:t>
-      </w:r>
-      <w:r>
-        <w:rPr>
-          <w:rFonts w:hint="eastAsia"/>
-          <w:color w:val="0070C0"/>
-        </w:rPr>
-        <w:t>一条术语</w:t>
-      </w:r>
-      <w:r>
-        <w:rPr>
-          <w:color w:val="0070C0"/>
-        </w:rPr>
-        <w:t xml:space="preserve">&gt; </w:t>
-      </w:r>
-      <w:r>
-        <w:rPr>
-          <w:rFonts w:hint="eastAsia"/>
-          <w:color w:val="0070C0"/>
-        </w:rPr>
-        <w:t>的定义。应提供读者理解此概念所需的全部信息。</w:t>
+          <w:rFonts w:hint="eastAsia"/>
+          <w:color w:val="000000" w:themeColor="text1"/>
+        </w:rPr>
+      </w:pPr>
+      <w:r>
+        <w:rPr>
+          <w:color w:val="000000" w:themeColor="text1"/>
+        </w:rPr>
+        <w:t>App: application</w:t>
+      </w:r>
+      <w:r>
+        <w:rPr>
+          <w:rFonts w:hint="eastAsia"/>
+          <w:color w:val="000000" w:themeColor="text1"/>
+        </w:rPr>
+        <w:t>的缩写，一般指发行的运行于智能手机上的应用程序。</w:t>
+      </w:r>
+    </w:p>
+    <w:p>
+      <w:pPr>
+        <w:ind w:firstLine="420"/>
+        <w:rPr>
+          <w:rFonts w:hint="eastAsia"/>
+          <w:color w:val="000000" w:themeColor="text1"/>
+        </w:rPr>
+      </w:pPr>
+      <w:r>
+        <w:rPr>
+          <w:color w:val="000000" w:themeColor="text1"/>
+        </w:rPr>
+        <w:t>b/SLOC: bugs/KLOC</w:t>
+      </w:r>
+      <w:r>
+        <w:rPr>
+          <w:rFonts w:hint="eastAsia"/>
+          <w:color w:val="000000" w:themeColor="text1"/>
+        </w:rPr>
+        <w:t>，千行代码的错误数量。</w:t>
+      </w:r>
+    </w:p>
+    <w:p>
+      <w:pPr>
+        <w:ind w:firstLine="420"/>
+        <w:rPr>
+          <w:rFonts w:hint="eastAsia"/>
+          <w:color w:val="000000" w:themeColor="text1"/>
+        </w:rPr>
+      </w:pPr>
+      <w:r>
+        <w:rPr>
+          <w:color w:val="000000" w:themeColor="text1"/>
+        </w:rPr>
+        <w:t>B/S: browser/server</w:t>
+      </w:r>
+      <w:r>
+        <w:rPr>
+          <w:rFonts w:hint="eastAsia"/>
+          <w:color w:val="000000" w:themeColor="text1"/>
+        </w:rPr>
+        <w:t>，浏览器／服务器模式。</w:t>
+      </w:r>
+    </w:p>
+    <w:p>
+      <w:pPr>
+        <w:ind w:firstLine="420"/>
+        <w:rPr>
+          <w:rFonts w:hint="eastAsia"/>
+          <w:color w:val="000000" w:themeColor="text1"/>
+        </w:rPr>
+      </w:pPr>
+      <w:r>
+        <w:rPr>
+          <w:color w:val="000000" w:themeColor="text1"/>
+        </w:rPr>
+        <w:t>http</w:t>
+      </w:r>
+      <w:r>
+        <w:rPr>
+          <w:rFonts w:hint="eastAsia"/>
+          <w:color w:val="000000" w:themeColor="text1"/>
+        </w:rPr>
+        <w:t>协议：超文本传输协议，应用最广泛的网络协议。</w:t>
+      </w:r>
+    </w:p>
+    <w:p>
+      <w:pPr>
+        <w:ind w:firstLine="420"/>
+        <w:rPr>
+          <w:rFonts w:hint="eastAsia"/>
+          <w:color w:val="000000" w:themeColor="text1"/>
+        </w:rPr>
+      </w:pPr>
+      <w:r>
+        <w:rPr>
+          <w:color w:val="000000" w:themeColor="text1"/>
+        </w:rPr>
+        <w:t>Material design: Google</w:t>
+      </w:r>
+      <w:r>
+        <w:rPr>
+          <w:rFonts w:hint="eastAsia"/>
+          <w:color w:val="000000" w:themeColor="text1"/>
+        </w:rPr>
+        <w:t>推出的一种设计语言，一种接近平面化的设计。</w:t>
+      </w:r>
+    </w:p>
+    <w:p>
+      <w:pPr>
+        <w:ind w:firstLine="420"/>
+        <w:rPr>
+          <w:rFonts w:hint="eastAsia"/>
+          <w:color w:val="000000" w:themeColor="text1"/>
+        </w:rPr>
+      </w:pPr>
+      <w:r>
+        <w:rPr>
+          <w:color w:val="000000" w:themeColor="text1"/>
+        </w:rPr>
+        <w:t xml:space="preserve">SQLserver: </w:t>
+      </w:r>
+      <w:r>
+        <w:rPr>
+          <w:rFonts w:hint="eastAsia"/>
+          <w:color w:val="000000" w:themeColor="text1"/>
+        </w:rPr>
+        <w:t>微软推出的一款基于关系型结构的数据库。</w:t>
+      </w:r>
+    </w:p>
+    <w:p>
+      <w:pPr>
+        <w:ind w:firstLine="420"/>
+        <w:rPr>
+          <w:rFonts w:hint="eastAsia"/>
+          <w:color w:val="000000" w:themeColor="text1"/>
+        </w:rPr>
+      </w:pPr>
+      <w:r>
+        <w:rPr>
+          <w:color w:val="000000" w:themeColor="text1"/>
+        </w:rPr>
+        <w:lastRenderedPageBreak/>
+        <w:t>TCP/IP: internet</w:t>
+      </w:r>
+      <w:r>
+        <w:rPr>
+          <w:rFonts w:hint="eastAsia"/>
+          <w:color w:val="000000" w:themeColor="text1"/>
+        </w:rPr>
+        <w:t>传输最基础的协议。</w:t>
+      </w:r>
+    </w:p>
+    <w:p>
+      <w:pPr>
+        <w:ind w:firstLine="420"/>
+        <w:rPr>
+          <w:rFonts w:hint="eastAsia"/>
+          <w:color w:val="000000" w:themeColor="text1"/>
+        </w:rPr>
+      </w:pPr>
+      <w:r>
+        <w:rPr>
+          <w:color w:val="000000" w:themeColor="text1"/>
+        </w:rPr>
+        <w:t>UDP: internet</w:t>
+      </w:r>
+      <w:r>
+        <w:rPr>
+          <w:rFonts w:hint="eastAsia"/>
+          <w:color w:val="000000" w:themeColor="text1"/>
+        </w:rPr>
+        <w:t>基本协议之一。</w:t>
+      </w:r>
+    </w:p>
+    <w:p>
+      <w:pPr>
+        <w:ind w:firstLine="420"/>
+        <w:rPr>
+          <w:rFonts w:hint="eastAsia"/>
+          <w:color w:val="000000" w:themeColor="text1"/>
+        </w:rPr>
+      </w:pPr>
+      <w:r>
+        <w:rPr>
+          <w:color w:val="000000" w:themeColor="text1"/>
+        </w:rPr>
+        <w:t xml:space="preserve">Unity: </w:t>
+      </w:r>
+      <w:r>
+        <w:rPr>
+          <w:rFonts w:hint="eastAsia"/>
+          <w:color w:val="000000" w:themeColor="text1"/>
+        </w:rPr>
+        <w:t>由</w:t>
+      </w:r>
+      <w:r>
+        <w:rPr>
+          <w:color w:val="000000" w:themeColor="text1"/>
+        </w:rPr>
+        <w:t>Unity Technologies</w:t>
+      </w:r>
+      <w:r>
+        <w:rPr>
+          <w:rFonts w:hint="eastAsia"/>
+          <w:color w:val="000000" w:themeColor="text1"/>
+        </w:rPr>
+        <w:t>开发的一</w:t>
       </w:r>
       <w:bookmarkStart w:id="7" w:name="_GoBack"/>
       <w:bookmarkEnd w:id="7"/>
+      <w:r>
+        <w:rPr>
+          <w:rFonts w:hint="eastAsia"/>
+          <w:color w:val="000000" w:themeColor="text1"/>
+        </w:rPr>
+        <w:t>个让玩家轻松创建三维游戏的综合性游戏开发工具。</w:t>
+      </w:r>
     </w:p>
     <w:p>
       <w:pPr>
         <w:pStyle w:val="Heading2"/>
-      </w:pPr>
-      <w:bookmarkStart w:id="8" w:name="_Toc446675366"/>
-      <w:r>
+        <w:rPr>
+          <w:color w:val="000000" w:themeColor="text1"/>
+        </w:rPr>
+      </w:pPr>
+      <w:bookmarkStart w:id="8" w:name="_Toc479591593"/>
+      <w:r>
+        <w:rPr>
+          <w:color w:val="000000" w:themeColor="text1"/>
+        </w:rPr>
         <w:t xml:space="preserve">2.2 </w:t>
       </w:r>
       <w:r>
+        <w:rPr>
+          <w:color w:val="000000" w:themeColor="text1"/>
+        </w:rPr>
         <w:t>&lt;</w:t>
       </w:r>
       <w:r>
         <w:rPr>
           <w:rFonts w:hint="eastAsia"/>
-        </w:rPr>
-        <w:t>另一条术语</w:t>
-      </w:r>
-      <w:r>
-        <w:rPr>
-          <w:rFonts w:hint="eastAsia"/>
+          <w:color w:val="000000" w:themeColor="text1"/>
+        </w:rPr>
+        <w:t>术语词汇定义</w:t>
+      </w:r>
+      <w:r>
+        <w:rPr>
+          <w:rFonts w:hint="eastAsia"/>
+          <w:color w:val="000000" w:themeColor="text1"/>
         </w:rPr>
         <w:t>&gt;</w:t>
       </w:r>
@@ -2002,319 +2159,147 @@
       <w:pPr>
         <w:ind w:firstLine="420"/>
         <w:rPr>
-          <w:color w:val="0070C0"/>
-        </w:rPr>
-      </w:pPr>
-      <w:r>
-        <w:rPr>
-          <w:rFonts w:hint="eastAsia"/>
-          <w:color w:val="0070C0"/>
-        </w:rPr>
-        <w:t>提供</w:t>
-      </w:r>
-      <w:r>
-        <w:rPr>
-          <w:color w:val="0070C0"/>
-        </w:rPr>
-        <w:t xml:space="preserve"> &lt;</w:t>
-      </w:r>
-      <w:r>
-        <w:rPr>
-          <w:rFonts w:hint="eastAsia"/>
-          <w:color w:val="0070C0"/>
-        </w:rPr>
-        <w:t>另一条术语</w:t>
-      </w:r>
-      <w:r>
-        <w:rPr>
-          <w:color w:val="0070C0"/>
-        </w:rPr>
-        <w:t xml:space="preserve">&gt; </w:t>
-      </w:r>
-      <w:r>
-        <w:rPr>
-          <w:rFonts w:hint="eastAsia"/>
-          <w:color w:val="0070C0"/>
-        </w:rPr>
-        <w:t>的定义。应提供读者理解此概念所需的全部信息</w:t>
-      </w:r>
-      <w:r>
-        <w:rPr>
-          <w:rFonts w:hint="eastAsia"/>
-          <w:color w:val="0070C0"/>
-        </w:rPr>
-        <w:t>。</w:t>
-      </w:r>
-    </w:p>
-    <w:p>
-      <w:pPr>
-        <w:pStyle w:val="Heading2"/>
-      </w:pPr>
-      <w:bookmarkStart w:id="9" w:name="_Toc446675367"/>
-      <w:r>
-        <w:lastRenderedPageBreak/>
-        <w:t xml:space="preserve">2.3 </w:t>
-      </w:r>
-      <w:r>
-        <w:t>&lt;</w:t>
-      </w:r>
-      <w:r>
-        <w:rPr>
-          <w:rFonts w:hint="eastAsia"/>
-        </w:rPr>
-        <w:t>一组术语</w:t>
-      </w:r>
-      <w:r>
-        <w:t>&gt;</w:t>
-      </w:r>
-      <w:bookmarkEnd w:id="9"/>
-    </w:p>
-    <w:p>
-      <w:pPr>
-        <w:ind w:firstLine="420"/>
-        <w:rPr>
-          <w:color w:val="0070C0"/>
-        </w:rPr>
-      </w:pPr>
-      <w:r>
-        <w:rPr>
-          <w:rFonts w:hint="eastAsia"/>
-          <w:color w:val="0070C0"/>
-        </w:rPr>
-        <w:t>有时，可利用术语分组来提高可读性。例如，如果问题领域涉及与建筑项目的会计和建设两方面都相关的术语（当开发建筑项目管理系统时就会出现这种情况），提供两个不同子领域中的术语会使读者混淆不清。为了解决这种问题，我们采用了术语分组的方法。当提供分组术语时，应提供一段简短说明来帮助读者理解</w:t>
-      </w:r>
-      <w:r>
-        <w:rPr>
-          <w:color w:val="0070C0"/>
-        </w:rPr>
-        <w:t xml:space="preserve"> &lt;</w:t>
-      </w:r>
-      <w:r>
-        <w:rPr>
-          <w:rFonts w:hint="eastAsia"/>
-          <w:color w:val="0070C0"/>
-        </w:rPr>
-        <w:t>一组术语</w:t>
-      </w:r>
-      <w:r>
-        <w:rPr>
-          <w:color w:val="0070C0"/>
-        </w:rPr>
-        <w:t xml:space="preserve">&gt; </w:t>
-      </w:r>
-      <w:r>
-        <w:rPr>
-          <w:rFonts w:hint="eastAsia"/>
-          <w:color w:val="0070C0"/>
-        </w:rPr>
-        <w:t>的含义。为了便于查找，同组内的术语应按字母顺序排列。</w:t>
-      </w:r>
-    </w:p>
-    <w:p>
-      <w:pPr>
-        <w:pStyle w:val="Heading3"/>
-      </w:pPr>
-      <w:bookmarkStart w:id="10" w:name="_Toc446675368"/>
-      <w:r>
-        <w:t xml:space="preserve">2.3.1 </w:t>
-      </w:r>
-      <w:r>
-        <w:t>&lt;</w:t>
-      </w:r>
-      <w:r>
-        <w:rPr>
-          <w:rFonts w:hint="eastAsia"/>
-        </w:rPr>
-        <w:t>第一组术语</w:t>
-      </w:r>
-      <w:r>
-        <w:t>&gt;</w:t>
-      </w:r>
-      <w:bookmarkEnd w:id="10"/>
-    </w:p>
-    <w:p>
-      <w:pPr>
-        <w:ind w:firstLine="420"/>
-        <w:rPr>
-          <w:color w:val="0070C0"/>
-        </w:rPr>
-      </w:pPr>
-      <w:r>
-        <w:rPr>
-          <w:rFonts w:hint="eastAsia"/>
-          <w:color w:val="0070C0"/>
-        </w:rPr>
-        <w:t>提供</w:t>
-      </w:r>
-      <w:r>
-        <w:rPr>
-          <w:color w:val="0070C0"/>
-        </w:rPr>
-        <w:t xml:space="preserve"> &lt;</w:t>
-      </w:r>
-      <w:r>
-        <w:rPr>
-          <w:rFonts w:hint="eastAsia"/>
-          <w:color w:val="0070C0"/>
-        </w:rPr>
-        <w:t>第一组术语</w:t>
-      </w:r>
-      <w:r>
-        <w:rPr>
-          <w:color w:val="0070C0"/>
-        </w:rPr>
-        <w:t xml:space="preserve">&gt; </w:t>
-      </w:r>
-      <w:r>
-        <w:rPr>
-          <w:rFonts w:hint="eastAsia"/>
-          <w:color w:val="0070C0"/>
-        </w:rPr>
-        <w:t>的定义。应提供读者理解此概念所需的全部信息</w:t>
-      </w:r>
-      <w:r>
-        <w:rPr>
-          <w:rFonts w:hint="eastAsia"/>
-          <w:color w:val="0070C0"/>
-        </w:rPr>
-        <w:t>。</w:t>
-      </w:r>
-    </w:p>
-    <w:p>
-      <w:pPr>
-        <w:pStyle w:val="Heading3"/>
-      </w:pPr>
-      <w:bookmarkStart w:id="11" w:name="_Toc446675369"/>
-      <w:r>
-        <w:t xml:space="preserve">2.3.2 </w:t>
-      </w:r>
-      <w:r>
-        <w:t>&lt;</w:t>
-      </w:r>
-      <w:r>
-        <w:rPr>
-          <w:rFonts w:hint="eastAsia"/>
-        </w:rPr>
-        <w:t>第二组术语</w:t>
-      </w:r>
-      <w:r>
-        <w:t>&gt;</w:t>
-      </w:r>
-      <w:bookmarkEnd w:id="11"/>
-    </w:p>
-    <w:p>
-      <w:pPr>
-        <w:ind w:firstLine="420"/>
-        <w:rPr>
-          <w:color w:val="0070C0"/>
-        </w:rPr>
-      </w:pPr>
-      <w:r>
-        <w:rPr>
-          <w:rFonts w:hint="eastAsia"/>
-          <w:color w:val="0070C0"/>
-        </w:rPr>
-        <w:t>提供</w:t>
-      </w:r>
-      <w:r>
-        <w:rPr>
-          <w:color w:val="0070C0"/>
-        </w:rPr>
-        <w:t xml:space="preserve"> &lt;</w:t>
-      </w:r>
-      <w:r>
-        <w:rPr>
-          <w:rFonts w:hint="eastAsia"/>
-          <w:color w:val="0070C0"/>
-        </w:rPr>
-        <w:t>第二组术语</w:t>
-      </w:r>
-      <w:r>
-        <w:rPr>
-          <w:color w:val="0070C0"/>
-        </w:rPr>
-        <w:t xml:space="preserve">&gt; </w:t>
-      </w:r>
-      <w:r>
-        <w:rPr>
-          <w:rFonts w:hint="eastAsia"/>
-          <w:color w:val="0070C0"/>
-        </w:rPr>
-        <w:t>的定义。应提供读者理解此概念所需的全部信息</w:t>
-      </w:r>
-      <w:r>
-        <w:rPr>
-          <w:rFonts w:hint="eastAsia"/>
-          <w:color w:val="0070C0"/>
-        </w:rPr>
-        <w:t>。</w:t>
-      </w:r>
-    </w:p>
-    <w:p>
-      <w:pPr>
-        <w:pStyle w:val="Heading3"/>
-      </w:pPr>
-      <w:bookmarkStart w:id="12" w:name="_Toc446675370"/>
-      <w:r>
-        <w:t xml:space="preserve">2.3.3 </w:t>
-      </w:r>
-      <w:r>
-        <w:t>&lt;</w:t>
-      </w:r>
-      <w:r>
-        <w:rPr>
-          <w:rFonts w:hint="eastAsia"/>
-        </w:rPr>
-        <w:t>第三组术语</w:t>
-      </w:r>
-      <w:r>
-        <w:t>&gt;</w:t>
-      </w:r>
-      <w:bookmarkEnd w:id="12"/>
-    </w:p>
-    <w:p>
-      <w:pPr>
-        <w:ind w:firstLine="420"/>
-      </w:pPr>
-      <w:r>
-        <w:rPr>
-          <w:rFonts w:hint="eastAsia"/>
-          <w:color w:val="0070C0"/>
-        </w:rPr>
-        <w:t>提供</w:t>
-      </w:r>
-      <w:r>
-        <w:rPr>
-          <w:color w:val="0070C0"/>
-        </w:rPr>
-        <w:t xml:space="preserve"> &lt;</w:t>
-      </w:r>
-      <w:r>
-        <w:rPr>
-          <w:rFonts w:hint="eastAsia"/>
-          <w:color w:val="0070C0"/>
-        </w:rPr>
-        <w:t>第三组术语</w:t>
-      </w:r>
-      <w:r>
-        <w:rPr>
-          <w:color w:val="0070C0"/>
-        </w:rPr>
-        <w:t xml:space="preserve">&gt; </w:t>
-      </w:r>
-      <w:r>
-        <w:rPr>
-          <w:rFonts w:hint="eastAsia"/>
-          <w:color w:val="0070C0"/>
-        </w:rPr>
-        <w:t>的定义。应提供读者理解此概念所需的全部信息</w:t>
-      </w:r>
-      <w:r>
-        <w:rPr>
-          <w:rFonts w:hint="eastAsia"/>
-          <w:color w:val="0070C0"/>
-        </w:rPr>
-        <w:t>。</w:t>
+          <w:rFonts w:hint="eastAsia"/>
+          <w:color w:val="000000" w:themeColor="text1"/>
+        </w:rPr>
+      </w:pPr>
+      <w:r>
+        <w:rPr>
+          <w:rFonts w:hint="eastAsia"/>
+          <w:color w:val="000000" w:themeColor="text1"/>
+        </w:rPr>
+        <w:t>用户（</w:t>
+      </w:r>
+      <w:r>
+        <w:rPr>
+          <w:color w:val="000000" w:themeColor="text1"/>
+        </w:rPr>
+        <w:t>User</w:t>
+      </w:r>
+      <w:r>
+        <w:rPr>
+          <w:rFonts w:hint="eastAsia"/>
+          <w:color w:val="000000" w:themeColor="text1"/>
+        </w:rPr>
+        <w:t>）：软件的用户，游戏的游玩者。</w:t>
+      </w:r>
+    </w:p>
+    <w:p>
+      <w:pPr>
+        <w:rPr>
+          <w:rFonts w:hint="eastAsia"/>
+          <w:color w:val="000000" w:themeColor="text1"/>
+        </w:rPr>
+      </w:pPr>
+      <w:r>
+        <w:rPr>
+          <w:rFonts w:hint="eastAsia"/>
+          <w:color w:val="000000" w:themeColor="text1"/>
+        </w:rPr>
+        <w:tab/>
+      </w:r>
+      <w:r>
+        <w:rPr>
+          <w:rFonts w:hint="eastAsia"/>
+          <w:color w:val="000000" w:themeColor="text1"/>
+        </w:rPr>
+        <w:t>地图编辑者（</w:t>
+      </w:r>
+      <w:r>
+        <w:rPr>
+          <w:color w:val="000000" w:themeColor="text1"/>
+        </w:rPr>
+        <w:t>Map Editor</w:t>
+      </w:r>
+      <w:r>
+        <w:rPr>
+          <w:rFonts w:hint="eastAsia"/>
+          <w:color w:val="000000" w:themeColor="text1"/>
+        </w:rPr>
+        <w:t>）：游戏地图的编辑者，可以修改或创建游戏地图，并修改地图内各物品的参数等。</w:t>
+      </w:r>
+    </w:p>
+    <w:p>
+      <w:pPr>
+        <w:rPr>
+          <w:rFonts w:hint="eastAsia"/>
+          <w:color w:val="000000" w:themeColor="text1"/>
+        </w:rPr>
+      </w:pPr>
+      <w:r>
+        <w:rPr>
+          <w:rFonts w:hint="eastAsia"/>
+          <w:color w:val="000000" w:themeColor="text1"/>
+        </w:rPr>
+        <w:tab/>
+      </w:r>
+      <w:r>
+        <w:rPr>
+          <w:rFonts w:hint="eastAsia"/>
+          <w:color w:val="000000" w:themeColor="text1"/>
+        </w:rPr>
+        <w:t>单人模式（</w:t>
+      </w:r>
+      <w:r>
+        <w:rPr>
+          <w:color w:val="000000" w:themeColor="text1"/>
+        </w:rPr>
+        <w:t>Single Player</w:t>
+      </w:r>
+      <w:r>
+        <w:rPr>
+          <w:rFonts w:hint="eastAsia"/>
+          <w:color w:val="000000" w:themeColor="text1"/>
+        </w:rPr>
+        <w:t>）：仅有一位用户的游戏模式，通常以战胜</w:t>
+      </w:r>
+      <w:r>
+        <w:rPr>
+          <w:color w:val="000000" w:themeColor="text1"/>
+        </w:rPr>
+        <w:t>AI</w:t>
+      </w:r>
+      <w:r>
+        <w:rPr>
+          <w:rFonts w:hint="eastAsia"/>
+          <w:color w:val="000000" w:themeColor="text1"/>
+        </w:rPr>
+        <w:t>为目标。</w:t>
+      </w:r>
+    </w:p>
+    <w:p>
+      <w:pPr>
+        <w:rPr>
+          <w:rFonts w:hint="eastAsia"/>
+          <w:color w:val="000000" w:themeColor="text1"/>
+        </w:rPr>
+      </w:pPr>
+      <w:r>
+        <w:rPr>
+          <w:rFonts w:hint="eastAsia"/>
+          <w:color w:val="000000" w:themeColor="text1"/>
+        </w:rPr>
+        <w:tab/>
+      </w:r>
+      <w:r>
+        <w:rPr>
+          <w:rFonts w:hint="eastAsia"/>
+          <w:color w:val="000000" w:themeColor="text1"/>
+        </w:rPr>
+        <w:t>多人模式（</w:t>
+      </w:r>
+      <w:r>
+        <w:rPr>
+          <w:color w:val="000000" w:themeColor="text1"/>
+        </w:rPr>
+        <w:t>Multiplayer</w:t>
+      </w:r>
+      <w:r>
+        <w:rPr>
+          <w:rFonts w:hint="eastAsia"/>
+          <w:color w:val="000000" w:themeColor="text1"/>
+        </w:rPr>
+        <w:t>）：有不止一位用户的游戏模式，通常以对战为主。</w:t>
       </w:r>
     </w:p>
     <w:sectPr>
@@ -2417,7 +2402,7 @@
       <w:rPr>
         <w:rStyle w:val="PageNumber"/>
       </w:rPr>
-      <w:t>2</w:t>
+      <w:t>1</w:t>
     </w:r>
     <w:r>
       <w:rPr>
@@ -2879,6 +2864,7 @@
     <w:lsdException w:name="HTML Sample" w:semiHidden="1" w:unhideWhenUsed="1"/>
     <w:lsdException w:name="HTML Typewriter" w:semiHidden="1" w:unhideWhenUsed="1"/>
     <w:lsdException w:name="HTML Variable" w:semiHidden="1" w:unhideWhenUsed="1"/>
+    <w:lsdException w:name="Normal Table" w:semiHidden="1" w:unhideWhenUsed="1"/>
     <w:lsdException w:name="annotation subject" w:semiHidden="1" w:unhideWhenUsed="1"/>
     <w:lsdException w:name="No List" w:semiHidden="1" w:unhideWhenUsed="1"/>
     <w:lsdException w:name="Outline List 1" w:semiHidden="1" w:unhideWhenUsed="1"/>
@@ -2924,9 +2910,11 @@
     <w:lsdException w:name="Table Subtle 1" w:semiHidden="1" w:unhideWhenUsed="1"/>
     <w:lsdException w:name="Table Subtle 2" w:semiHidden="1" w:unhideWhenUsed="1"/>
     <w:lsdException w:name="Table Web 1" w:semiHidden="1" w:unhideWhenUsed="1"/>
+    <w:lsdException w:name="Table Web 2" w:semiHidden="1" w:unhideWhenUsed="1"/>
     <w:lsdException w:name="Table Web 3" w:semiHidden="1" w:unhideWhenUsed="1"/>
     <w:lsdException w:name="Balloon Text" w:semiHidden="1" w:unhideWhenUsed="1"/>
     <w:lsdException w:name="Table Grid" w:uiPriority="39"/>
+    <w:lsdException w:name="Table Theme" w:semiHidden="1" w:unhideWhenUsed="1"/>
     <w:lsdException w:name="Placeholder Text" w:semiHidden="1"/>
     <w:lsdException w:name="No Spacing" w:uiPriority="1" w:qFormat="1"/>
     <w:lsdException w:name="Light Shading" w:uiPriority="60"/>
@@ -3256,13 +3244,16 @@
     <w:uiPriority w:val="39"/>
     <w:rsid w:val="000A1848"/>
     <w:pPr>
-      <w:spacing w:before="120" w:after="120"/>
+      <w:spacing w:before="120"/>
       <w:jc w:val="left"/>
     </w:pPr>
     <w:rPr>
+      <w:rFonts w:asciiTheme="minorHAnsi" w:hAnsiTheme="minorHAnsi"/>
       <w:b/>
       <w:bCs/>
       <w:caps/>
+      <w:sz w:val="22"/>
+      <w:szCs w:val="22"/>
     </w:rPr>
   </w:style>
   <w:style w:type="paragraph" w:styleId="Title">
@@ -3455,7 +3446,10 @@
       <w:jc w:val="left"/>
     </w:pPr>
     <w:rPr>
+      <w:rFonts w:asciiTheme="minorHAnsi" w:hAnsiTheme="minorHAnsi"/>
       <w:smallCaps/>
+      <w:sz w:val="22"/>
+      <w:szCs w:val="22"/>
     </w:rPr>
   </w:style>
   <w:style w:type="paragraph" w:styleId="TOC3">
@@ -3470,8 +3464,11 @@
       <w:jc w:val="left"/>
     </w:pPr>
     <w:rPr>
+      <w:rFonts w:asciiTheme="minorHAnsi" w:hAnsiTheme="minorHAnsi"/>
       <w:i/>
       <w:iCs/>
+      <w:sz w:val="22"/>
+      <w:szCs w:val="22"/>
     </w:rPr>
   </w:style>
   <w:style w:type="paragraph" w:styleId="TOC4">
@@ -3486,7 +3483,9 @@
       <w:jc w:val="left"/>
     </w:pPr>
     <w:rPr>
-      <w:szCs w:val="21"/>
+      <w:rFonts w:asciiTheme="minorHAnsi" w:hAnsiTheme="minorHAnsi"/>
+      <w:sz w:val="18"/>
+      <w:szCs w:val="18"/>
     </w:rPr>
   </w:style>
   <w:style w:type="paragraph" w:styleId="TOC5">
@@ -3501,7 +3500,9 @@
       <w:jc w:val="left"/>
     </w:pPr>
     <w:rPr>
-      <w:szCs w:val="21"/>
+      <w:rFonts w:asciiTheme="minorHAnsi" w:hAnsiTheme="minorHAnsi"/>
+      <w:sz w:val="18"/>
+      <w:szCs w:val="18"/>
     </w:rPr>
   </w:style>
   <w:style w:type="paragraph" w:styleId="TOC6">
@@ -3516,7 +3517,9 @@
       <w:jc w:val="left"/>
     </w:pPr>
     <w:rPr>
-      <w:szCs w:val="21"/>
+      <w:rFonts w:asciiTheme="minorHAnsi" w:hAnsiTheme="minorHAnsi"/>
+      <w:sz w:val="18"/>
+      <w:szCs w:val="18"/>
     </w:rPr>
   </w:style>
   <w:style w:type="paragraph" w:styleId="TOC7">
@@ -3531,7 +3534,9 @@
       <w:jc w:val="left"/>
     </w:pPr>
     <w:rPr>
-      <w:szCs w:val="21"/>
+      <w:rFonts w:asciiTheme="minorHAnsi" w:hAnsiTheme="minorHAnsi"/>
+      <w:sz w:val="18"/>
+      <w:szCs w:val="18"/>
     </w:rPr>
   </w:style>
   <w:style w:type="paragraph" w:styleId="TOC8">
@@ -3546,7 +3551,9 @@
       <w:jc w:val="left"/>
     </w:pPr>
     <w:rPr>
-      <w:szCs w:val="21"/>
+      <w:rFonts w:asciiTheme="minorHAnsi" w:hAnsiTheme="minorHAnsi"/>
+      <w:sz w:val="18"/>
+      <w:szCs w:val="18"/>
     </w:rPr>
   </w:style>
   <w:style w:type="paragraph" w:styleId="TOC9">
@@ -3561,7 +3568,9 @@
       <w:jc w:val="left"/>
     </w:pPr>
     <w:rPr>
-      <w:szCs w:val="21"/>
+      <w:rFonts w:asciiTheme="minorHAnsi" w:hAnsiTheme="minorHAnsi"/>
+      <w:sz w:val="18"/>
+      <w:szCs w:val="18"/>
     </w:rPr>
   </w:style>
   <w:style w:type="paragraph" w:styleId="Date">
@@ -3915,7 +3924,7 @@
 </file>
 
 <file path=customXml/itemProps1.xml><?xml version="1.0" encoding="utf-8"?>
-<ds:datastoreItem xmlns:ds="http://schemas.openxmlformats.org/officeDocument/2006/customXml" ds:itemID="{4B026C84-E409-A14B-A931-0DEDF67A424C}">
+<ds:datastoreItem xmlns:ds="http://schemas.openxmlformats.org/officeDocument/2006/customXml" ds:itemID="{0DAFC722-474F-A146-B763-4A83AC89591F}">
   <ds:schemaRefs>
     <ds:schemaRef ds:uri="http://schemas.openxmlformats.org/officeDocument/2006/bibliography"/>
   </ds:schemaRefs>

</xml_diff>